<commit_message>
Update code and add more company questions
</commit_message>
<xml_diff>
--- a/company/bytedance/bytedance面经.docx
+++ b/company/bytedance/bytedance面经.docx
@@ -2,6 +2,1143 @@
 <file path=word/document.xml><?xml version="1.0" encoding="utf-8"?>
 <w:document xmlns:wpc="http://schemas.microsoft.com/office/word/2010/wordprocessingCanvas" xmlns:cx="http://schemas.microsoft.com/office/drawing/2014/chartex" xmlns:cx1="http://schemas.microsoft.com/office/drawing/2015/9/8/chartex" xmlns:cx2="http://schemas.microsoft.com/office/drawing/2015/10/21/chartex" xmlns:cx3="http://schemas.microsoft.com/office/drawing/2016/5/9/chartex" xmlns:cx4="http://schemas.microsoft.com/office/drawing/2016/5/10/chartex" xmlns:cx5="http://schemas.microsoft.com/office/drawing/2016/5/11/chartex" xmlns:cx6="http://schemas.microsoft.com/office/drawing/2016/5/12/chartex" xmlns:cx7="http://schemas.microsoft.com/office/drawing/2016/5/13/chartex" xmlns:cx8="http://schemas.microsoft.com/office/drawing/2016/5/14/chartex" xmlns:mc="http://schemas.openxmlformats.org/markup-compatibility/2006" xmlns:aink="http://schemas.microsoft.com/office/drawing/2016/ink" xmlns:am3d="http://schemas.microsoft.com/office/drawing/2017/model3d" xmlns:o="urn:schemas-microsoft-com:office:office" xmlns:r="http://schemas.openxmlformats.org/officeDocument/2006/relationships" xmlns:m="http://schemas.openxmlformats.org/officeDocument/2006/math" xmlns:v="urn:schemas-microsoft-com:vml" xmlns:wp14="http://schemas.microsoft.com/office/word/2010/wordprocessingDrawing" xmlns:wp="http://schemas.openxmlformats.org/drawingml/2006/wordprocessingDrawing" xmlns:w10="urn:schemas-microsoft-com:office:word" xmlns:w="http://schemas.openxmlformats.org/wordprocessingml/2006/main" xmlns:w14="http://schemas.microsoft.com/office/word/2010/wordml" xmlns:w15="http://schemas.microsoft.com/office/word/2012/wordml" xmlns:w16cid="http://schemas.microsoft.com/office/word/2016/wordml/cid" xmlns:w16se="http://schemas.microsoft.com/office/word/2015/wordml/symex" xmlns:wpg="http://schemas.microsoft.com/office/word/2010/wordprocessingGroup" xmlns:wpi="http://schemas.microsoft.com/office/word/2010/wordprocessingInk" xmlns:wne="http://schemas.microsoft.com/office/word/2006/wordml" xmlns:wps="http://schemas.microsoft.com/office/word/2010/wordprocessingShape" mc:Ignorable="w14 w15 w16se w16cid wp14">
   <w:body>
+    <w:p>
+      <w:pPr>
+        <w:outlineLvl w:val="2"/>
+        <w:rPr>
+          <w:rFonts w:ascii="Times New Roman" w:eastAsia="Times New Roman" w:hAnsi="Times New Roman" w:cs="Times New Roman"/>
+          <w:color w:val="666666"/>
+          <w:sz w:val="27"/>
+          <w:szCs w:val="27"/>
+        </w:rPr>
+      </w:pPr>
+      <w:r>
+        <w:rPr>
+          <w:rFonts w:ascii="SimSun" w:eastAsia="SimSun" w:hAnsi="SimSun" w:cs="SimSun" w:hint="eastAsia"/>
+          <w:color w:val="666666"/>
+          <w:sz w:val="27"/>
+          <w:szCs w:val="27"/>
+        </w:rPr>
+        <w:t>标题</w:t>
+      </w:r>
+      <w:r>
+        <w:rPr>
+          <w:rFonts w:ascii="MS Mincho" w:eastAsia="MS Mincho" w:hAnsi="MS Mincho" w:cs="MS Mincho" w:hint="eastAsia"/>
+          <w:color w:val="666666"/>
+          <w:sz w:val="27"/>
+          <w:szCs w:val="27"/>
+        </w:rPr>
+        <w:t>：服</w:t>
+      </w:r>
+      <w:r>
+        <w:rPr>
+          <w:rFonts w:ascii="SimSun" w:eastAsia="SimSun" w:hAnsi="SimSun" w:cs="SimSun" w:hint="eastAsia"/>
+          <w:color w:val="666666"/>
+          <w:sz w:val="27"/>
+          <w:szCs w:val="27"/>
+        </w:rPr>
+        <w:t>务</w:t>
+      </w:r>
+      <w:r>
+        <w:rPr>
+          <w:rFonts w:ascii="MS Mincho" w:eastAsia="MS Mincho" w:hAnsi="MS Mincho" w:cs="MS Mincho" w:hint="eastAsia"/>
+          <w:color w:val="666666"/>
+          <w:sz w:val="27"/>
+          <w:szCs w:val="27"/>
+        </w:rPr>
+        <w:t>循</w:t>
+      </w:r>
+      <w:r>
+        <w:rPr>
+          <w:rFonts w:ascii="SimSun" w:eastAsia="SimSun" w:hAnsi="SimSun" w:cs="SimSun" w:hint="eastAsia"/>
+          <w:color w:val="666666"/>
+          <w:sz w:val="27"/>
+          <w:szCs w:val="27"/>
+        </w:rPr>
+        <w:t>环</w:t>
+      </w:r>
+      <w:r>
+        <w:rPr>
+          <w:rFonts w:ascii="MS Mincho" w:eastAsia="MS Mincho" w:hAnsi="MS Mincho" w:cs="MS Mincho" w:hint="eastAsia"/>
+          <w:color w:val="666666"/>
+          <w:sz w:val="27"/>
+          <w:szCs w:val="27"/>
+        </w:rPr>
+        <w:t>依</w:t>
+      </w:r>
+      <w:r>
+        <w:rPr>
+          <w:rFonts w:ascii="SimSun" w:eastAsia="SimSun" w:hAnsi="SimSun" w:cs="SimSun" w:hint="eastAsia"/>
+          <w:color w:val="666666"/>
+          <w:sz w:val="27"/>
+          <w:szCs w:val="27"/>
+        </w:rPr>
+        <w:t>赖检</w:t>
+      </w:r>
+      <w:r>
+        <w:rPr>
+          <w:rFonts w:ascii="SimSun" w:eastAsia="SimSun" w:hAnsi="SimSun" w:cs="SimSun"/>
+          <w:color w:val="666666"/>
+          <w:sz w:val="27"/>
+          <w:szCs w:val="27"/>
+        </w:rPr>
+        <w:t>测</w:t>
+      </w:r>
+    </w:p>
+    <w:p>
+      <w:pPr>
+        <w:outlineLvl w:val="2"/>
+        <w:rPr>
+          <w:rFonts w:ascii="Times New Roman" w:eastAsia="Times New Roman" w:hAnsi="Times New Roman" w:cs="Times New Roman"/>
+          <w:color w:val="666666"/>
+          <w:sz w:val="27"/>
+          <w:szCs w:val="27"/>
+        </w:rPr>
+      </w:pPr>
+      <w:r>
+        <w:rPr>
+          <w:rFonts w:ascii="MS Mincho" w:eastAsia="MS Mincho" w:hAnsi="MS Mincho" w:cs="MS Mincho" w:hint="eastAsia"/>
+          <w:color w:val="666666"/>
+          <w:sz w:val="27"/>
+          <w:szCs w:val="27"/>
+        </w:rPr>
+        <w:t>描述信</w:t>
+      </w:r>
+      <w:r>
+        <w:rPr>
+          <w:rFonts w:ascii="MS Mincho" w:eastAsia="MS Mincho" w:hAnsi="MS Mincho" w:cs="MS Mincho"/>
+          <w:color w:val="666666"/>
+          <w:sz w:val="27"/>
+          <w:szCs w:val="27"/>
+        </w:rPr>
+        <w:t>息</w:t>
+      </w:r>
+    </w:p>
+    <w:p>
+      <w:pPr>
+        <w:shd w:val="clear" w:color="auto" w:fill="F5F5F5"/>
+        <w:spacing w:line="336" w:lineRule="atLeast"/>
+        <w:rPr>
+          <w:rFonts w:ascii="Arial" w:eastAsia="Times New Roman" w:hAnsi="Arial" w:cs="Arial"/>
+          <w:color w:val="666666"/>
+          <w:sz w:val="21"/>
+          <w:szCs w:val="21"/>
+        </w:rPr>
+      </w:pPr>
+      <w:r>
+        <w:rPr>
+          <w:rFonts w:ascii="MS Gothic" w:eastAsia="MS Gothic" w:hAnsi="MS Gothic" w:cs="MS Gothic" w:hint="eastAsia"/>
+          <w:color w:val="666666"/>
+          <w:sz w:val="21"/>
+          <w:szCs w:val="21"/>
+        </w:rPr>
+        <w:t>在微服</w:t>
+      </w:r>
+      <w:r>
+        <w:rPr>
+          <w:rFonts w:ascii="Microsoft Yahei" w:eastAsia="Microsoft Yahei" w:hAnsi="Microsoft Yahei" w:cs="Microsoft Yahei" w:hint="eastAsia"/>
+          <w:color w:val="666666"/>
+          <w:sz w:val="21"/>
+          <w:szCs w:val="21"/>
+        </w:rPr>
+        <w:t>务</w:t>
+      </w:r>
+      <w:r>
+        <w:rPr>
+          <w:rFonts w:ascii="MS Gothic" w:eastAsia="MS Gothic" w:hAnsi="MS Gothic" w:cs="MS Gothic" w:hint="eastAsia"/>
+          <w:color w:val="666666"/>
+          <w:sz w:val="21"/>
+          <w:szCs w:val="21"/>
+        </w:rPr>
+        <w:t>的架构下，公司内部会有非常多的独立服</w:t>
+      </w:r>
+      <w:r>
+        <w:rPr>
+          <w:rFonts w:ascii="Microsoft Yahei" w:eastAsia="Microsoft Yahei" w:hAnsi="Microsoft Yahei" w:cs="Microsoft Yahei" w:hint="eastAsia"/>
+          <w:color w:val="666666"/>
+          <w:sz w:val="21"/>
+          <w:szCs w:val="21"/>
+        </w:rPr>
+        <w:t>务</w:t>
+      </w:r>
+      <w:r>
+        <w:rPr>
+          <w:rFonts w:ascii="MS Gothic" w:eastAsia="MS Gothic" w:hAnsi="MS Gothic" w:cs="MS Gothic"/>
+          <w:color w:val="666666"/>
+          <w:sz w:val="21"/>
+          <w:szCs w:val="21"/>
+        </w:rPr>
+        <w:t>。</w:t>
+      </w:r>
+    </w:p>
+    <w:p>
+      <w:pPr>
+        <w:shd w:val="clear" w:color="auto" w:fill="F5F5F5"/>
+        <w:spacing w:line="336" w:lineRule="atLeast"/>
+        <w:rPr>
+          <w:rFonts w:ascii="Arial" w:eastAsia="Times New Roman" w:hAnsi="Arial" w:cs="Arial"/>
+          <w:color w:val="666666"/>
+          <w:sz w:val="21"/>
+          <w:szCs w:val="21"/>
+        </w:rPr>
+      </w:pPr>
+      <w:r>
+        <w:rPr>
+          <w:rFonts w:ascii="MS Gothic" w:eastAsia="MS Gothic" w:hAnsi="MS Gothic" w:cs="MS Gothic" w:hint="eastAsia"/>
+          <w:color w:val="666666"/>
+          <w:sz w:val="21"/>
+          <w:szCs w:val="21"/>
+        </w:rPr>
+        <w:t>服</w:t>
+      </w:r>
+      <w:r>
+        <w:rPr>
+          <w:rFonts w:ascii="Microsoft Yahei" w:eastAsia="Microsoft Yahei" w:hAnsi="Microsoft Yahei" w:cs="Microsoft Yahei" w:hint="eastAsia"/>
+          <w:color w:val="666666"/>
+          <w:sz w:val="21"/>
+          <w:szCs w:val="21"/>
+        </w:rPr>
+        <w:t>务</w:t>
+      </w:r>
+      <w:r>
+        <w:rPr>
+          <w:rFonts w:ascii="MS Gothic" w:eastAsia="MS Gothic" w:hAnsi="MS Gothic" w:cs="MS Gothic" w:hint="eastAsia"/>
+          <w:color w:val="666666"/>
+          <w:sz w:val="21"/>
+          <w:szCs w:val="21"/>
+        </w:rPr>
+        <w:t>之</w:t>
+      </w:r>
+      <w:r>
+        <w:rPr>
+          <w:rFonts w:ascii="Microsoft Yahei" w:eastAsia="Microsoft Yahei" w:hAnsi="Microsoft Yahei" w:cs="Microsoft Yahei" w:hint="eastAsia"/>
+          <w:color w:val="666666"/>
+          <w:sz w:val="21"/>
+          <w:szCs w:val="21"/>
+        </w:rPr>
+        <w:t>间</w:t>
+      </w:r>
+      <w:r>
+        <w:rPr>
+          <w:rFonts w:ascii="MS Gothic" w:eastAsia="MS Gothic" w:hAnsi="MS Gothic" w:cs="MS Gothic" w:hint="eastAsia"/>
+          <w:color w:val="666666"/>
+          <w:sz w:val="21"/>
+          <w:szCs w:val="21"/>
+        </w:rPr>
+        <w:t>可以相互</w:t>
+      </w:r>
+      <w:r>
+        <w:rPr>
+          <w:rFonts w:ascii="Microsoft Yahei" w:eastAsia="Microsoft Yahei" w:hAnsi="Microsoft Yahei" w:cs="Microsoft Yahei" w:hint="eastAsia"/>
+          <w:color w:val="666666"/>
+          <w:sz w:val="21"/>
+          <w:szCs w:val="21"/>
+        </w:rPr>
+        <w:t>调</w:t>
+      </w:r>
+      <w:r>
+        <w:rPr>
+          <w:rFonts w:ascii="MS Gothic" w:eastAsia="MS Gothic" w:hAnsi="MS Gothic" w:cs="MS Gothic" w:hint="eastAsia"/>
+          <w:color w:val="666666"/>
+          <w:sz w:val="21"/>
+          <w:szCs w:val="21"/>
+        </w:rPr>
+        <w:t>用，往往大型</w:t>
+      </w:r>
+      <w:r>
+        <w:rPr>
+          <w:rFonts w:ascii="Microsoft Yahei" w:eastAsia="Microsoft Yahei" w:hAnsi="Microsoft Yahei" w:cs="Microsoft Yahei" w:hint="eastAsia"/>
+          <w:color w:val="666666"/>
+          <w:sz w:val="21"/>
+          <w:szCs w:val="21"/>
+        </w:rPr>
+        <w:t>应</w:t>
+      </w:r>
+      <w:r>
+        <w:rPr>
+          <w:rFonts w:ascii="MS Gothic" w:eastAsia="MS Gothic" w:hAnsi="MS Gothic" w:cs="MS Gothic" w:hint="eastAsia"/>
+          <w:color w:val="666666"/>
+          <w:sz w:val="21"/>
+          <w:szCs w:val="21"/>
+        </w:rPr>
+        <w:t>用</w:t>
+      </w:r>
+      <w:r>
+        <w:rPr>
+          <w:rFonts w:ascii="Microsoft Yahei" w:eastAsia="Microsoft Yahei" w:hAnsi="Microsoft Yahei" w:cs="Microsoft Yahei" w:hint="eastAsia"/>
+          <w:color w:val="666666"/>
+          <w:sz w:val="21"/>
+          <w:szCs w:val="21"/>
+        </w:rPr>
+        <w:t>调</w:t>
+      </w:r>
+      <w:r>
+        <w:rPr>
+          <w:rFonts w:ascii="MS Gothic" w:eastAsia="MS Gothic" w:hAnsi="MS Gothic" w:cs="MS Gothic" w:hint="eastAsia"/>
+          <w:color w:val="666666"/>
+          <w:sz w:val="21"/>
+          <w:szCs w:val="21"/>
+        </w:rPr>
+        <w:t>用</w:t>
+      </w:r>
+      <w:r>
+        <w:rPr>
+          <w:rFonts w:ascii="Microsoft Yahei" w:eastAsia="Microsoft Yahei" w:hAnsi="Microsoft Yahei" w:cs="Microsoft Yahei" w:hint="eastAsia"/>
+          <w:color w:val="666666"/>
+          <w:sz w:val="21"/>
+          <w:szCs w:val="21"/>
+        </w:rPr>
+        <w:t>链</w:t>
+      </w:r>
+      <w:r>
+        <w:rPr>
+          <w:rFonts w:ascii="MS Gothic" w:eastAsia="MS Gothic" w:hAnsi="MS Gothic" w:cs="MS Gothic" w:hint="eastAsia"/>
+          <w:color w:val="666666"/>
+          <w:sz w:val="21"/>
+          <w:szCs w:val="21"/>
+        </w:rPr>
+        <w:t>条很</w:t>
+      </w:r>
+      <w:r>
+        <w:rPr>
+          <w:rFonts w:ascii="Microsoft Yahei" w:eastAsia="Microsoft Yahei" w:hAnsi="Microsoft Yahei" w:cs="Microsoft Yahei" w:hint="eastAsia"/>
+          <w:color w:val="666666"/>
+          <w:sz w:val="21"/>
+          <w:szCs w:val="21"/>
+        </w:rPr>
+        <w:t>长</w:t>
+      </w:r>
+      <w:r>
+        <w:rPr>
+          <w:rFonts w:ascii="MS Gothic" w:eastAsia="MS Gothic" w:hAnsi="MS Gothic" w:cs="MS Gothic" w:hint="eastAsia"/>
+          <w:color w:val="666666"/>
+          <w:sz w:val="21"/>
+          <w:szCs w:val="21"/>
+        </w:rPr>
+        <w:t>，如果出</w:t>
+      </w:r>
+      <w:r>
+        <w:rPr>
+          <w:rFonts w:ascii="Microsoft Yahei" w:eastAsia="Microsoft Yahei" w:hAnsi="Microsoft Yahei" w:cs="Microsoft Yahei" w:hint="eastAsia"/>
+          <w:color w:val="666666"/>
+          <w:sz w:val="21"/>
+          <w:szCs w:val="21"/>
+        </w:rPr>
+        <w:t>现</w:t>
+      </w:r>
+      <w:r>
+        <w:rPr>
+          <w:rFonts w:ascii="MS Gothic" w:eastAsia="MS Gothic" w:hAnsi="MS Gothic" w:cs="MS Gothic" w:hint="eastAsia"/>
+          <w:color w:val="666666"/>
+          <w:sz w:val="21"/>
+          <w:szCs w:val="21"/>
+        </w:rPr>
+        <w:t>循</w:t>
+      </w:r>
+      <w:r>
+        <w:rPr>
+          <w:rFonts w:ascii="Microsoft Yahei" w:eastAsia="Microsoft Yahei" w:hAnsi="Microsoft Yahei" w:cs="Microsoft Yahei" w:hint="eastAsia"/>
+          <w:color w:val="666666"/>
+          <w:sz w:val="21"/>
+          <w:szCs w:val="21"/>
+        </w:rPr>
+        <w:t>环</w:t>
+      </w:r>
+      <w:r>
+        <w:rPr>
+          <w:rFonts w:ascii="MS Gothic" w:eastAsia="MS Gothic" w:hAnsi="MS Gothic" w:cs="MS Gothic" w:hint="eastAsia"/>
+          <w:color w:val="666666"/>
+          <w:sz w:val="21"/>
+          <w:szCs w:val="21"/>
+        </w:rPr>
+        <w:t>依</w:t>
+      </w:r>
+      <w:r>
+        <w:rPr>
+          <w:rFonts w:ascii="Microsoft Yahei" w:eastAsia="Microsoft Yahei" w:hAnsi="Microsoft Yahei" w:cs="Microsoft Yahei" w:hint="eastAsia"/>
+          <w:color w:val="666666"/>
+          <w:sz w:val="21"/>
+          <w:szCs w:val="21"/>
+        </w:rPr>
+        <w:t>赖</w:t>
+      </w:r>
+      <w:r>
+        <w:rPr>
+          <w:rFonts w:ascii="MS Gothic" w:eastAsia="MS Gothic" w:hAnsi="MS Gothic" w:cs="MS Gothic" w:hint="eastAsia"/>
+          <w:color w:val="666666"/>
+          <w:sz w:val="21"/>
+          <w:szCs w:val="21"/>
+        </w:rPr>
+        <w:t>将出</w:t>
+      </w:r>
+      <w:r>
+        <w:rPr>
+          <w:rFonts w:ascii="Microsoft Yahei" w:eastAsia="Microsoft Yahei" w:hAnsi="Microsoft Yahei" w:cs="Microsoft Yahei" w:hint="eastAsia"/>
+          <w:color w:val="666666"/>
+          <w:sz w:val="21"/>
+          <w:szCs w:val="21"/>
+        </w:rPr>
+        <w:t>现</w:t>
+      </w:r>
+      <w:r>
+        <w:rPr>
+          <w:rFonts w:ascii="MS Gothic" w:eastAsia="MS Gothic" w:hAnsi="MS Gothic" w:cs="MS Gothic" w:hint="eastAsia"/>
+          <w:color w:val="666666"/>
+          <w:sz w:val="21"/>
+          <w:szCs w:val="21"/>
+        </w:rPr>
+        <w:t>非常</w:t>
+      </w:r>
+      <w:r>
+        <w:rPr>
+          <w:rFonts w:ascii="Microsoft Yahei" w:eastAsia="Microsoft Yahei" w:hAnsi="Microsoft Yahei" w:cs="Microsoft Yahei" w:hint="eastAsia"/>
+          <w:color w:val="666666"/>
+          <w:sz w:val="21"/>
+          <w:szCs w:val="21"/>
+        </w:rPr>
+        <w:t>恶</w:t>
+      </w:r>
+      <w:r>
+        <w:rPr>
+          <w:rFonts w:ascii="MS Gothic" w:eastAsia="MS Gothic" w:hAnsi="MS Gothic" w:cs="MS Gothic" w:hint="eastAsia"/>
+          <w:color w:val="666666"/>
+          <w:sz w:val="21"/>
+          <w:szCs w:val="21"/>
+        </w:rPr>
+        <w:t>劣的影响</w:t>
+      </w:r>
+      <w:r>
+        <w:rPr>
+          <w:rFonts w:ascii="MS Gothic" w:eastAsia="MS Gothic" w:hAnsi="MS Gothic" w:cs="MS Gothic"/>
+          <w:color w:val="666666"/>
+          <w:sz w:val="21"/>
+          <w:szCs w:val="21"/>
+        </w:rPr>
+        <w:t>。</w:t>
+      </w:r>
+    </w:p>
+    <w:p>
+      <w:pPr>
+        <w:shd w:val="clear" w:color="auto" w:fill="F5F5F5"/>
+        <w:spacing w:line="336" w:lineRule="atLeast"/>
+        <w:rPr>
+          <w:rFonts w:ascii="Arial" w:eastAsia="Times New Roman" w:hAnsi="Arial" w:cs="Arial"/>
+          <w:color w:val="666666"/>
+          <w:sz w:val="21"/>
+          <w:szCs w:val="21"/>
+        </w:rPr>
+      </w:pPr>
+      <w:r>
+        <w:rPr>
+          <w:rFonts w:ascii="Microsoft Yahei" w:eastAsia="Microsoft Yahei" w:hAnsi="Microsoft Yahei" w:cs="Microsoft Yahei" w:hint="eastAsia"/>
+          <w:color w:val="666666"/>
+          <w:sz w:val="21"/>
+          <w:szCs w:val="21"/>
+        </w:rPr>
+        <w:t>对</w:t>
+      </w:r>
+      <w:r>
+        <w:rPr>
+          <w:rFonts w:ascii="MS Gothic" w:eastAsia="MS Gothic" w:hAnsi="MS Gothic" w:cs="MS Gothic" w:hint="eastAsia"/>
+          <w:color w:val="666666"/>
+          <w:sz w:val="21"/>
+          <w:szCs w:val="21"/>
+        </w:rPr>
+        <w:t>于一个具体</w:t>
+      </w:r>
+      <w:r>
+        <w:rPr>
+          <w:rFonts w:ascii="Microsoft Yahei" w:eastAsia="Microsoft Yahei" w:hAnsi="Microsoft Yahei" w:cs="Microsoft Yahei" w:hint="eastAsia"/>
+          <w:color w:val="666666"/>
+          <w:sz w:val="21"/>
+          <w:szCs w:val="21"/>
+        </w:rPr>
+        <w:t>应</w:t>
+      </w:r>
+      <w:r>
+        <w:rPr>
+          <w:rFonts w:ascii="MS Gothic" w:eastAsia="MS Gothic" w:hAnsi="MS Gothic" w:cs="MS Gothic" w:hint="eastAsia"/>
+          <w:color w:val="666666"/>
+          <w:sz w:val="21"/>
+          <w:szCs w:val="21"/>
+        </w:rPr>
+        <w:t>用，已知各个服</w:t>
+      </w:r>
+      <w:r>
+        <w:rPr>
+          <w:rFonts w:ascii="Microsoft Yahei" w:eastAsia="Microsoft Yahei" w:hAnsi="Microsoft Yahei" w:cs="Microsoft Yahei" w:hint="eastAsia"/>
+          <w:color w:val="666666"/>
+          <w:sz w:val="21"/>
+          <w:szCs w:val="21"/>
+        </w:rPr>
+        <w:t>务</w:t>
+      </w:r>
+      <w:r>
+        <w:rPr>
+          <w:rFonts w:ascii="MS Gothic" w:eastAsia="MS Gothic" w:hAnsi="MS Gothic" w:cs="MS Gothic" w:hint="eastAsia"/>
+          <w:color w:val="666666"/>
+          <w:sz w:val="21"/>
+          <w:szCs w:val="21"/>
+        </w:rPr>
+        <w:t>的</w:t>
+      </w:r>
+      <w:r>
+        <w:rPr>
+          <w:rFonts w:ascii="Microsoft Yahei" w:eastAsia="Microsoft Yahei" w:hAnsi="Microsoft Yahei" w:cs="Microsoft Yahei" w:hint="eastAsia"/>
+          <w:color w:val="666666"/>
+          <w:sz w:val="21"/>
+          <w:szCs w:val="21"/>
+        </w:rPr>
+        <w:t>调</w:t>
+      </w:r>
+      <w:r>
+        <w:rPr>
+          <w:rFonts w:ascii="MS Gothic" w:eastAsia="MS Gothic" w:hAnsi="MS Gothic" w:cs="MS Gothic" w:hint="eastAsia"/>
+          <w:color w:val="666666"/>
+          <w:sz w:val="21"/>
+          <w:szCs w:val="21"/>
+        </w:rPr>
+        <w:t>用关系（即依</w:t>
+      </w:r>
+      <w:r>
+        <w:rPr>
+          <w:rFonts w:ascii="Microsoft Yahei" w:eastAsia="Microsoft Yahei" w:hAnsi="Microsoft Yahei" w:cs="Microsoft Yahei" w:hint="eastAsia"/>
+          <w:color w:val="666666"/>
+          <w:sz w:val="21"/>
+          <w:szCs w:val="21"/>
+        </w:rPr>
+        <w:t>赖</w:t>
+      </w:r>
+      <w:r>
+        <w:rPr>
+          <w:rFonts w:ascii="MS Gothic" w:eastAsia="MS Gothic" w:hAnsi="MS Gothic" w:cs="MS Gothic" w:hint="eastAsia"/>
+          <w:color w:val="666666"/>
+          <w:sz w:val="21"/>
+          <w:szCs w:val="21"/>
+        </w:rPr>
+        <w:t>关系），</w:t>
+      </w:r>
+      <w:r>
+        <w:rPr>
+          <w:rFonts w:ascii="Microsoft Yahei" w:eastAsia="Microsoft Yahei" w:hAnsi="Microsoft Yahei" w:cs="Microsoft Yahei" w:hint="eastAsia"/>
+          <w:color w:val="666666"/>
+          <w:sz w:val="21"/>
+          <w:szCs w:val="21"/>
+        </w:rPr>
+        <w:t>请</w:t>
+      </w:r>
+      <w:r>
+        <w:rPr>
+          <w:rFonts w:ascii="MS Gothic" w:eastAsia="MS Gothic" w:hAnsi="MS Gothic" w:cs="MS Gothic" w:hint="eastAsia"/>
+          <w:color w:val="666666"/>
+          <w:sz w:val="21"/>
+          <w:szCs w:val="21"/>
+        </w:rPr>
+        <w:t>判断是否存在循</w:t>
+      </w:r>
+      <w:r>
+        <w:rPr>
+          <w:rFonts w:ascii="Microsoft Yahei" w:eastAsia="Microsoft Yahei" w:hAnsi="Microsoft Yahei" w:cs="Microsoft Yahei" w:hint="eastAsia"/>
+          <w:color w:val="666666"/>
+          <w:sz w:val="21"/>
+          <w:szCs w:val="21"/>
+        </w:rPr>
+        <w:t>环调</w:t>
+      </w:r>
+      <w:r>
+        <w:rPr>
+          <w:rFonts w:ascii="MS Gothic" w:eastAsia="MS Gothic" w:hAnsi="MS Gothic" w:cs="MS Gothic" w:hint="eastAsia"/>
+          <w:color w:val="666666"/>
+          <w:sz w:val="21"/>
+          <w:szCs w:val="21"/>
+        </w:rPr>
+        <w:t>用</w:t>
+      </w:r>
+      <w:r>
+        <w:rPr>
+          <w:rFonts w:ascii="MS Gothic" w:eastAsia="MS Gothic" w:hAnsi="MS Gothic" w:cs="MS Gothic"/>
+          <w:color w:val="666666"/>
+          <w:sz w:val="21"/>
+          <w:szCs w:val="21"/>
+        </w:rPr>
+        <w:t>。</w:t>
+      </w:r>
+    </w:p>
+    <w:p>
+      <w:pPr>
+        <w:shd w:val="clear" w:color="auto" w:fill="F5F5F5"/>
+        <w:spacing w:line="336" w:lineRule="atLeast"/>
+        <w:rPr>
+          <w:rFonts w:ascii="Arial" w:eastAsia="Times New Roman" w:hAnsi="Arial" w:cs="Arial"/>
+          <w:color w:val="666666"/>
+          <w:sz w:val="21"/>
+          <w:szCs w:val="21"/>
+        </w:rPr>
+      </w:pPr>
+      <w:r>
+        <w:rPr>
+          <w:rFonts w:ascii="Microsoft Yahei" w:eastAsia="Microsoft Yahei" w:hAnsi="Microsoft Yahei" w:cs="Microsoft Yahei" w:hint="eastAsia"/>
+          <w:color w:val="666666"/>
+          <w:sz w:val="21"/>
+          <w:szCs w:val="21"/>
+        </w:rPr>
+        <w:t>输</w:t>
+      </w:r>
+      <w:r>
+        <w:rPr>
+          <w:rFonts w:ascii="MS Gothic" w:eastAsia="MS Gothic" w:hAnsi="MS Gothic" w:cs="MS Gothic" w:hint="eastAsia"/>
+          <w:color w:val="666666"/>
+          <w:sz w:val="21"/>
+          <w:szCs w:val="21"/>
+        </w:rPr>
+        <w:t>入</w:t>
+      </w:r>
+      <w:r>
+        <w:rPr>
+          <w:rFonts w:ascii="MS Gothic" w:eastAsia="MS Gothic" w:hAnsi="MS Gothic" w:cs="MS Gothic"/>
+          <w:color w:val="666666"/>
+          <w:sz w:val="21"/>
+          <w:szCs w:val="21"/>
+        </w:rPr>
+        <w:t>：</w:t>
+      </w:r>
+    </w:p>
+    <w:p>
+      <w:pPr>
+        <w:shd w:val="clear" w:color="auto" w:fill="F5F5F5"/>
+        <w:spacing w:line="336" w:lineRule="atLeast"/>
+        <w:rPr>
+          <w:rFonts w:ascii="Arial" w:eastAsia="Times New Roman" w:hAnsi="Arial" w:cs="Arial"/>
+          <w:color w:val="666666"/>
+          <w:sz w:val="21"/>
+          <w:szCs w:val="21"/>
+        </w:rPr>
+      </w:pPr>
+      <w:r>
+        <w:rPr>
+          <w:rFonts w:ascii="MS Gothic" w:eastAsia="MS Gothic" w:hAnsi="MS Gothic" w:cs="MS Gothic" w:hint="eastAsia"/>
+          <w:color w:val="666666"/>
+          <w:sz w:val="21"/>
+          <w:szCs w:val="21"/>
+        </w:rPr>
+        <w:t>一</w:t>
+      </w:r>
+      <w:r>
+        <w:rPr>
+          <w:rFonts w:ascii="Microsoft Yahei" w:eastAsia="Microsoft Yahei" w:hAnsi="Microsoft Yahei" w:cs="Microsoft Yahei" w:hint="eastAsia"/>
+          <w:color w:val="666666"/>
+          <w:sz w:val="21"/>
+          <w:szCs w:val="21"/>
+        </w:rPr>
+        <w:t>组</w:t>
+      </w:r>
+      <w:r>
+        <w:rPr>
+          <w:rFonts w:ascii="MS Gothic" w:eastAsia="MS Gothic" w:hAnsi="MS Gothic" w:cs="MS Gothic" w:hint="eastAsia"/>
+          <w:color w:val="666666"/>
+          <w:sz w:val="21"/>
+          <w:szCs w:val="21"/>
+        </w:rPr>
+        <w:t>服</w:t>
+      </w:r>
+      <w:r>
+        <w:rPr>
+          <w:rFonts w:ascii="Microsoft Yahei" w:eastAsia="Microsoft Yahei" w:hAnsi="Microsoft Yahei" w:cs="Microsoft Yahei" w:hint="eastAsia"/>
+          <w:color w:val="666666"/>
+          <w:sz w:val="21"/>
+          <w:szCs w:val="21"/>
+        </w:rPr>
+        <w:t>务</w:t>
+      </w:r>
+      <w:r>
+        <w:rPr>
+          <w:rFonts w:ascii="MS Gothic" w:eastAsia="MS Gothic" w:hAnsi="MS Gothic" w:cs="MS Gothic" w:hint="eastAsia"/>
+          <w:color w:val="666666"/>
+          <w:sz w:val="21"/>
+          <w:szCs w:val="21"/>
+        </w:rPr>
+        <w:t>依</w:t>
+      </w:r>
+      <w:r>
+        <w:rPr>
+          <w:rFonts w:ascii="Microsoft Yahei" w:eastAsia="Microsoft Yahei" w:hAnsi="Microsoft Yahei" w:cs="Microsoft Yahei" w:hint="eastAsia"/>
+          <w:color w:val="666666"/>
+          <w:sz w:val="21"/>
+          <w:szCs w:val="21"/>
+        </w:rPr>
+        <w:t>赖</w:t>
+      </w:r>
+      <w:r>
+        <w:rPr>
+          <w:rFonts w:ascii="MS Gothic" w:eastAsia="MS Gothic" w:hAnsi="MS Gothic" w:cs="MS Gothic" w:hint="eastAsia"/>
+          <w:color w:val="666666"/>
+          <w:sz w:val="21"/>
+          <w:szCs w:val="21"/>
+        </w:rPr>
+        <w:t>关系</w:t>
+      </w:r>
+      <w:r>
+        <w:rPr>
+          <w:rFonts w:ascii="Arial" w:eastAsia="Times New Roman" w:hAnsi="Arial" w:cs="Arial"/>
+          <w:color w:val="666666"/>
+          <w:sz w:val="21"/>
+          <w:szCs w:val="21"/>
+        </w:rPr>
+        <w:t>list</w:t>
+      </w:r>
+      <w:r>
+        <w:rPr>
+          <w:rFonts w:ascii="MS Gothic" w:eastAsia="MS Gothic" w:hAnsi="MS Gothic" w:cs="MS Gothic" w:hint="eastAsia"/>
+          <w:color w:val="666666"/>
+          <w:sz w:val="21"/>
+          <w:szCs w:val="21"/>
+        </w:rPr>
+        <w:t>，</w:t>
+      </w:r>
+      <w:r>
+        <w:rPr>
+          <w:rFonts w:ascii="Arial" w:eastAsia="Times New Roman" w:hAnsi="Arial" w:cs="Arial"/>
+          <w:color w:val="666666"/>
+          <w:sz w:val="21"/>
+          <w:szCs w:val="21"/>
+        </w:rPr>
+        <w:t xml:space="preserve">('A', 'B') </w:t>
+      </w:r>
+      <w:r>
+        <w:rPr>
+          <w:rFonts w:ascii="MS Gothic" w:eastAsia="MS Gothic" w:hAnsi="MS Gothic" w:cs="MS Gothic" w:hint="eastAsia"/>
+          <w:color w:val="666666"/>
+          <w:sz w:val="21"/>
+          <w:szCs w:val="21"/>
+        </w:rPr>
+        <w:t>表示</w:t>
+      </w:r>
+      <w:r>
+        <w:rPr>
+          <w:rFonts w:ascii="Arial" w:eastAsia="Times New Roman" w:hAnsi="Arial" w:cs="Arial"/>
+          <w:color w:val="666666"/>
+          <w:sz w:val="21"/>
+          <w:szCs w:val="21"/>
+        </w:rPr>
+        <w:t xml:space="preserve"> A </w:t>
+      </w:r>
+      <w:r>
+        <w:rPr>
+          <w:rFonts w:ascii="MS Gothic" w:eastAsia="MS Gothic" w:hAnsi="MS Gothic" w:cs="MS Gothic" w:hint="eastAsia"/>
+          <w:color w:val="666666"/>
+          <w:sz w:val="21"/>
+          <w:szCs w:val="21"/>
+        </w:rPr>
+        <w:t>会</w:t>
+      </w:r>
+      <w:r>
+        <w:rPr>
+          <w:rFonts w:ascii="Microsoft Yahei" w:eastAsia="Microsoft Yahei" w:hAnsi="Microsoft Yahei" w:cs="Microsoft Yahei" w:hint="eastAsia"/>
+          <w:color w:val="666666"/>
+          <w:sz w:val="21"/>
+          <w:szCs w:val="21"/>
+        </w:rPr>
+        <w:t>调</w:t>
+      </w:r>
+      <w:r>
+        <w:rPr>
+          <w:rFonts w:ascii="MS Gothic" w:eastAsia="MS Gothic" w:hAnsi="MS Gothic" w:cs="MS Gothic" w:hint="eastAsia"/>
+          <w:color w:val="666666"/>
+          <w:sz w:val="21"/>
+          <w:szCs w:val="21"/>
+        </w:rPr>
+        <w:t>用</w:t>
+      </w:r>
+      <w:r>
+        <w:rPr>
+          <w:rFonts w:ascii="Arial" w:eastAsia="Times New Roman" w:hAnsi="Arial" w:cs="Arial"/>
+          <w:color w:val="666666"/>
+          <w:sz w:val="21"/>
+          <w:szCs w:val="21"/>
+        </w:rPr>
+        <w:t xml:space="preserve"> B </w:t>
+      </w:r>
+      <w:r>
+        <w:rPr>
+          <w:rFonts w:ascii="MS Gothic" w:eastAsia="MS Gothic" w:hAnsi="MS Gothic" w:cs="MS Gothic" w:hint="eastAsia"/>
+          <w:color w:val="666666"/>
+          <w:sz w:val="21"/>
+          <w:szCs w:val="21"/>
+        </w:rPr>
+        <w:t>服</w:t>
+      </w:r>
+      <w:r>
+        <w:rPr>
+          <w:rFonts w:ascii="Microsoft Yahei" w:eastAsia="Microsoft Yahei" w:hAnsi="Microsoft Yahei" w:cs="Microsoft Yahei"/>
+          <w:color w:val="666666"/>
+          <w:sz w:val="21"/>
+          <w:szCs w:val="21"/>
+        </w:rPr>
+        <w:t>务</w:t>
+      </w:r>
+    </w:p>
+    <w:p>
+      <w:pPr>
+        <w:shd w:val="clear" w:color="auto" w:fill="F5F5F5"/>
+        <w:spacing w:line="336" w:lineRule="atLeast"/>
+        <w:rPr>
+          <w:rFonts w:ascii="Arial" w:eastAsia="Times New Roman" w:hAnsi="Arial" w:cs="Arial"/>
+          <w:color w:val="666666"/>
+          <w:sz w:val="21"/>
+          <w:szCs w:val="21"/>
+        </w:rPr>
+      </w:pPr>
+      <w:proofErr w:type="spellStart"/>
+      <w:r>
+        <w:rPr>
+          <w:rFonts w:ascii="Arial" w:eastAsia="Times New Roman" w:hAnsi="Arial" w:cs="Arial"/>
+          <w:color w:val="666666"/>
+          <w:sz w:val="21"/>
+          <w:szCs w:val="21"/>
+        </w:rPr>
+        <w:t>service_relations</w:t>
+      </w:r>
+      <w:proofErr w:type="spellEnd"/>
+      <w:r>
+        <w:rPr>
+          <w:rFonts w:ascii="Arial" w:eastAsia="Times New Roman" w:hAnsi="Arial" w:cs="Arial"/>
+          <w:color w:val="666666"/>
+          <w:sz w:val="21"/>
+          <w:szCs w:val="21"/>
+        </w:rPr>
+        <w:t xml:space="preserve"> = [('A', 'B'), ('A', 'C'), ('B', 'D'), ('D', 'A')]</w:t>
+      </w:r>
+    </w:p>
+    <w:p>
+      <w:pPr>
+        <w:shd w:val="clear" w:color="auto" w:fill="F5F5F5"/>
+        <w:spacing w:line="336" w:lineRule="atLeast"/>
+        <w:rPr>
+          <w:rFonts w:ascii="Arial" w:eastAsia="Times New Roman" w:hAnsi="Arial" w:cs="Arial"/>
+          <w:color w:val="666666"/>
+          <w:sz w:val="21"/>
+          <w:szCs w:val="21"/>
+        </w:rPr>
+      </w:pPr>
+      <w:r>
+        <w:rPr>
+          <w:rFonts w:ascii="Microsoft Yahei" w:eastAsia="Microsoft Yahei" w:hAnsi="Microsoft Yahei" w:cs="Microsoft Yahei" w:hint="eastAsia"/>
+          <w:color w:val="666666"/>
+          <w:sz w:val="21"/>
+          <w:szCs w:val="21"/>
+        </w:rPr>
+        <w:t>输</w:t>
+      </w:r>
+      <w:r>
+        <w:rPr>
+          <w:rFonts w:ascii="MS Gothic" w:eastAsia="MS Gothic" w:hAnsi="MS Gothic" w:cs="MS Gothic" w:hint="eastAsia"/>
+          <w:color w:val="666666"/>
+          <w:sz w:val="21"/>
+          <w:szCs w:val="21"/>
+        </w:rPr>
+        <w:t>出</w:t>
+      </w:r>
+      <w:r>
+        <w:rPr>
+          <w:rFonts w:ascii="MS Gothic" w:eastAsia="MS Gothic" w:hAnsi="MS Gothic" w:cs="MS Gothic"/>
+          <w:color w:val="666666"/>
+          <w:sz w:val="21"/>
+          <w:szCs w:val="21"/>
+        </w:rPr>
+        <w:t>：</w:t>
+      </w:r>
+    </w:p>
+    <w:p>
+      <w:pPr>
+        <w:shd w:val="clear" w:color="auto" w:fill="F5F5F5"/>
+        <w:spacing w:line="336" w:lineRule="atLeast"/>
+        <w:rPr>
+          <w:rFonts w:ascii="Arial" w:eastAsia="Times New Roman" w:hAnsi="Arial" w:cs="Arial"/>
+          <w:color w:val="666666"/>
+          <w:sz w:val="21"/>
+          <w:szCs w:val="21"/>
+        </w:rPr>
+      </w:pPr>
+      <w:r>
+        <w:rPr>
+          <w:rFonts w:ascii="MS Gothic" w:eastAsia="MS Gothic" w:hAnsi="MS Gothic" w:cs="MS Gothic" w:hint="eastAsia"/>
+          <w:color w:val="666666"/>
+          <w:sz w:val="21"/>
+          <w:szCs w:val="21"/>
+        </w:rPr>
+        <w:t>由于存在</w:t>
+      </w:r>
+      <w:r>
+        <w:rPr>
+          <w:rFonts w:ascii="Arial" w:eastAsia="Times New Roman" w:hAnsi="Arial" w:cs="Arial"/>
+          <w:color w:val="666666"/>
+          <w:sz w:val="21"/>
+          <w:szCs w:val="21"/>
+        </w:rPr>
+        <w:t xml:space="preserve"> A - B - D - A </w:t>
+      </w:r>
+      <w:r>
+        <w:rPr>
+          <w:rFonts w:ascii="MS Gothic" w:eastAsia="MS Gothic" w:hAnsi="MS Gothic" w:cs="MS Gothic" w:hint="eastAsia"/>
+          <w:color w:val="666666"/>
+          <w:sz w:val="21"/>
+          <w:szCs w:val="21"/>
+        </w:rPr>
+        <w:t>故存在循</w:t>
+      </w:r>
+      <w:r>
+        <w:rPr>
+          <w:rFonts w:ascii="Microsoft Yahei" w:eastAsia="Microsoft Yahei" w:hAnsi="Microsoft Yahei" w:cs="Microsoft Yahei" w:hint="eastAsia"/>
+          <w:color w:val="666666"/>
+          <w:sz w:val="21"/>
+          <w:szCs w:val="21"/>
+        </w:rPr>
+        <w:t>环</w:t>
+      </w:r>
+      <w:r>
+        <w:rPr>
+          <w:rFonts w:ascii="MS Gothic" w:eastAsia="MS Gothic" w:hAnsi="MS Gothic" w:cs="MS Gothic" w:hint="eastAsia"/>
+          <w:color w:val="666666"/>
+          <w:sz w:val="21"/>
+          <w:szCs w:val="21"/>
+        </w:rPr>
+        <w:t>依</w:t>
+      </w:r>
+      <w:r>
+        <w:rPr>
+          <w:rFonts w:ascii="Microsoft Yahei" w:eastAsia="Microsoft Yahei" w:hAnsi="Microsoft Yahei" w:cs="Microsoft Yahei" w:hint="eastAsia"/>
+          <w:color w:val="666666"/>
+          <w:sz w:val="21"/>
+          <w:szCs w:val="21"/>
+        </w:rPr>
+        <w:t>赖</w:t>
+      </w:r>
+      <w:r>
+        <w:rPr>
+          <w:rFonts w:ascii="MS Gothic" w:eastAsia="MS Gothic" w:hAnsi="MS Gothic" w:cs="MS Gothic" w:hint="eastAsia"/>
+          <w:color w:val="666666"/>
+          <w:sz w:val="21"/>
+          <w:szCs w:val="21"/>
+        </w:rPr>
+        <w:t>，返回</w:t>
+      </w:r>
+      <w:r>
+        <w:rPr>
+          <w:rFonts w:ascii="Arial" w:eastAsia="Times New Roman" w:hAnsi="Arial" w:cs="Arial"/>
+          <w:color w:val="666666"/>
+          <w:sz w:val="21"/>
+          <w:szCs w:val="21"/>
+        </w:rPr>
+        <w:t>True</w:t>
+      </w:r>
+      <w:r>
+        <w:rPr>
+          <w:rFonts w:ascii="MS Gothic" w:eastAsia="MS Gothic" w:hAnsi="MS Gothic" w:cs="MS Gothic" w:hint="eastAsia"/>
+          <w:color w:val="666666"/>
+          <w:sz w:val="21"/>
+          <w:szCs w:val="21"/>
+        </w:rPr>
+        <w:t>；反之如果不存在，返回</w:t>
+      </w:r>
+      <w:r>
+        <w:rPr>
+          <w:rFonts w:ascii="Arial" w:eastAsia="Times New Roman" w:hAnsi="Arial" w:cs="Arial"/>
+          <w:color w:val="666666"/>
+          <w:sz w:val="21"/>
+          <w:szCs w:val="21"/>
+        </w:rPr>
+        <w:t>False</w:t>
+      </w:r>
+    </w:p>
+    <w:p>
+      <w:pPr>
+        <w:shd w:val="clear" w:color="auto" w:fill="F5F5F5"/>
+        <w:spacing w:line="336" w:lineRule="atLeast"/>
+        <w:rPr>
+          <w:rFonts w:ascii="Arial" w:eastAsia="Times New Roman" w:hAnsi="Arial" w:cs="Arial"/>
+          <w:color w:val="666666"/>
+          <w:sz w:val="21"/>
+          <w:szCs w:val="21"/>
+        </w:rPr>
+      </w:pPr>
+      <w:r>
+        <w:rPr>
+          <w:rFonts w:ascii="Arial" w:eastAsia="Times New Roman" w:hAnsi="Arial" w:cs="Arial"/>
+          <w:color w:val="666666"/>
+          <w:sz w:val="21"/>
+          <w:szCs w:val="21"/>
+        </w:rPr>
+        <w:t>Follow up</w:t>
+      </w:r>
+      <w:r>
+        <w:rPr>
+          <w:rFonts w:ascii="MS Gothic" w:eastAsia="MS Gothic" w:hAnsi="MS Gothic" w:cs="MS Gothic"/>
+          <w:color w:val="666666"/>
+          <w:sz w:val="21"/>
+          <w:szCs w:val="21"/>
+        </w:rPr>
+        <w:t>：</w:t>
+      </w:r>
+    </w:p>
+    <w:p>
+      <w:pPr>
+        <w:shd w:val="clear" w:color="auto" w:fill="F5F5F5"/>
+        <w:spacing w:line="336" w:lineRule="atLeast"/>
+        <w:rPr>
+          <w:rFonts w:ascii="Arial" w:eastAsia="Times New Roman" w:hAnsi="Arial" w:cs="Arial"/>
+          <w:color w:val="666666"/>
+          <w:sz w:val="21"/>
+          <w:szCs w:val="21"/>
+        </w:rPr>
+      </w:pPr>
+      <w:r>
+        <w:rPr>
+          <w:rFonts w:ascii="Arial" w:eastAsia="Times New Roman" w:hAnsi="Arial" w:cs="Arial"/>
+          <w:color w:val="666666"/>
+          <w:sz w:val="21"/>
+          <w:szCs w:val="21"/>
+        </w:rPr>
+        <w:t xml:space="preserve">1. </w:t>
+      </w:r>
+      <w:r>
+        <w:rPr>
+          <w:rFonts w:ascii="MS Gothic" w:eastAsia="MS Gothic" w:hAnsi="MS Gothic" w:cs="MS Gothic" w:hint="eastAsia"/>
+          <w:color w:val="666666"/>
+          <w:sz w:val="21"/>
+          <w:szCs w:val="21"/>
+        </w:rPr>
+        <w:t>如果有多个</w:t>
+      </w:r>
+      <w:r>
+        <w:rPr>
+          <w:rFonts w:ascii="Microsoft Yahei" w:eastAsia="Microsoft Yahei" w:hAnsi="Microsoft Yahei" w:cs="Microsoft Yahei" w:hint="eastAsia"/>
+          <w:color w:val="666666"/>
+          <w:sz w:val="21"/>
+          <w:szCs w:val="21"/>
+        </w:rPr>
+        <w:t>环</w:t>
+      </w:r>
+      <w:r>
+        <w:rPr>
+          <w:rFonts w:ascii="MS Gothic" w:eastAsia="MS Gothic" w:hAnsi="MS Gothic" w:cs="MS Gothic" w:hint="eastAsia"/>
+          <w:color w:val="666666"/>
+          <w:sz w:val="21"/>
+          <w:szCs w:val="21"/>
+        </w:rPr>
+        <w:t>，</w:t>
+      </w:r>
+      <w:r>
+        <w:rPr>
+          <w:rFonts w:ascii="Microsoft Yahei" w:eastAsia="Microsoft Yahei" w:hAnsi="Microsoft Yahei" w:cs="Microsoft Yahei" w:hint="eastAsia"/>
+          <w:color w:val="666666"/>
+          <w:sz w:val="21"/>
+          <w:szCs w:val="21"/>
+        </w:rPr>
+        <w:t>请</w:t>
+      </w:r>
+      <w:r>
+        <w:rPr>
+          <w:rFonts w:ascii="MS Gothic" w:eastAsia="MS Gothic" w:hAnsi="MS Gothic" w:cs="MS Gothic" w:hint="eastAsia"/>
+          <w:color w:val="666666"/>
+          <w:sz w:val="21"/>
+          <w:szCs w:val="21"/>
+        </w:rPr>
+        <w:t>都</w:t>
+      </w:r>
+      <w:r>
+        <w:rPr>
+          <w:rFonts w:ascii="Microsoft Yahei" w:eastAsia="Microsoft Yahei" w:hAnsi="Microsoft Yahei" w:cs="Microsoft Yahei" w:hint="eastAsia"/>
+          <w:color w:val="666666"/>
+          <w:sz w:val="21"/>
+          <w:szCs w:val="21"/>
+        </w:rPr>
+        <w:t>检测</w:t>
+      </w:r>
+      <w:r>
+        <w:rPr>
+          <w:rFonts w:ascii="MS Gothic" w:eastAsia="MS Gothic" w:hAnsi="MS Gothic" w:cs="MS Gothic" w:hint="eastAsia"/>
+          <w:color w:val="666666"/>
+          <w:sz w:val="21"/>
+          <w:szCs w:val="21"/>
+        </w:rPr>
+        <w:t>出</w:t>
+      </w:r>
+      <w:r>
+        <w:rPr>
+          <w:rFonts w:ascii="MS Gothic" w:eastAsia="MS Gothic" w:hAnsi="MS Gothic" w:cs="MS Gothic"/>
+          <w:color w:val="666666"/>
+          <w:sz w:val="21"/>
+          <w:szCs w:val="21"/>
+        </w:rPr>
+        <w:t>来</w:t>
+      </w:r>
+    </w:p>
+    <w:p>
+      <w:pPr>
+        <w:shd w:val="clear" w:color="auto" w:fill="F5F5F5"/>
+        <w:spacing w:line="336" w:lineRule="atLeast"/>
+        <w:rPr>
+          <w:rFonts w:ascii="Arial" w:eastAsia="Times New Roman" w:hAnsi="Arial" w:cs="Arial"/>
+          <w:color w:val="666666"/>
+          <w:sz w:val="21"/>
+          <w:szCs w:val="21"/>
+        </w:rPr>
+      </w:pPr>
+      <w:r>
+        <w:rPr>
+          <w:rFonts w:ascii="Arial" w:eastAsia="Times New Roman" w:hAnsi="Arial" w:cs="Arial"/>
+          <w:color w:val="666666"/>
+          <w:sz w:val="21"/>
+          <w:szCs w:val="21"/>
+        </w:rPr>
+        <w:t xml:space="preserve">2. </w:t>
+      </w:r>
+      <w:r>
+        <w:rPr>
+          <w:rFonts w:ascii="MS Gothic" w:eastAsia="MS Gothic" w:hAnsi="MS Gothic" w:cs="MS Gothic" w:hint="eastAsia"/>
+          <w:color w:val="666666"/>
+          <w:sz w:val="21"/>
+          <w:szCs w:val="21"/>
+        </w:rPr>
+        <w:t>返回每个</w:t>
+      </w:r>
+      <w:r>
+        <w:rPr>
+          <w:rFonts w:ascii="Microsoft Yahei" w:eastAsia="Microsoft Yahei" w:hAnsi="Microsoft Yahei" w:cs="Microsoft Yahei" w:hint="eastAsia"/>
+          <w:color w:val="666666"/>
+          <w:sz w:val="21"/>
+          <w:szCs w:val="21"/>
+        </w:rPr>
+        <w:t>环</w:t>
+      </w:r>
+      <w:r>
+        <w:rPr>
+          <w:rFonts w:ascii="MS Gothic" w:eastAsia="MS Gothic" w:hAnsi="MS Gothic" w:cs="MS Gothic" w:hint="eastAsia"/>
+          <w:color w:val="666666"/>
+          <w:sz w:val="21"/>
+          <w:szCs w:val="21"/>
+        </w:rPr>
+        <w:t>中的服</w:t>
+      </w:r>
+      <w:r>
+        <w:rPr>
+          <w:rFonts w:ascii="Microsoft Yahei" w:eastAsia="Microsoft Yahei" w:hAnsi="Microsoft Yahei" w:cs="Microsoft Yahei" w:hint="eastAsia"/>
+          <w:color w:val="666666"/>
+          <w:sz w:val="21"/>
+          <w:szCs w:val="21"/>
+        </w:rPr>
+        <w:t>务</w:t>
+      </w:r>
+      <w:r>
+        <w:rPr>
+          <w:rFonts w:ascii="MS Gothic" w:eastAsia="MS Gothic" w:hAnsi="MS Gothic" w:cs="MS Gothic"/>
+          <w:color w:val="666666"/>
+          <w:sz w:val="21"/>
+          <w:szCs w:val="21"/>
+        </w:rPr>
+        <w:t>名</w:t>
+      </w:r>
+    </w:p>
     <w:p>
       <w:pPr>
         <w:tabs>
@@ -29,33 +1166,8 @@
           <w:szCs w:val="26"/>
         </w:rPr>
       </w:pPr>
-      <w:r>
-        <w:rPr>
-          <w:rFonts w:ascii="Helvetica Neue" w:hAnsi="Helvetica Neue" w:cs="Helvetica Neue"/>
-          <w:color w:val="000000"/>
-          <w:sz w:val="26"/>
-          <w:szCs w:val="26"/>
-        </w:rPr>
-        <w:t>小</w:t>
-      </w:r>
-      <w:r>
-        <w:rPr>
-          <w:rFonts w:ascii="Helvetica Neue" w:hAnsi="Helvetica Neue" w:cs="Helvetica Neue"/>
-          <w:color w:val="000000"/>
-          <w:sz w:val="26"/>
-          <w:szCs w:val="26"/>
-        </w:rPr>
-        <w:t xml:space="preserve"> Byte </w:t>
-      </w:r>
-      <w:r>
-        <w:rPr>
-          <w:rFonts w:ascii="Helvetica Neue" w:hAnsi="Helvetica Neue" w:cs="Helvetica Neue"/>
-          <w:color w:val="000000"/>
-          <w:sz w:val="26"/>
-          <w:szCs w:val="26"/>
-        </w:rPr>
-        <w:t>的情书</w:t>
-      </w:r>
+      <w:bookmarkStart w:id="0" w:name="_GoBack"/>
+      <w:bookmarkEnd w:id="0"/>
     </w:p>
     <w:p>
       <w:pPr>
@@ -109,151 +1221,7 @@
           <w:sz w:val="26"/>
           <w:szCs w:val="26"/>
         </w:rPr>
-        <w:t>想在七夕当天写情书给小</w:t>
-      </w:r>
-      <w:r>
-        <w:rPr>
-          <w:rFonts w:ascii="Helvetica Neue" w:hAnsi="Helvetica Neue" w:cs="Helvetica Neue"/>
-          <w:color w:val="000000"/>
-          <w:sz w:val="26"/>
-          <w:szCs w:val="26"/>
-        </w:rPr>
-        <w:t xml:space="preserve"> Dance </w:t>
-      </w:r>
-      <w:r>
-        <w:rPr>
-          <w:rFonts w:ascii="Helvetica Neue" w:hAnsi="Helvetica Neue" w:cs="Helvetica Neue"/>
-          <w:color w:val="000000"/>
-          <w:sz w:val="26"/>
-          <w:szCs w:val="26"/>
-        </w:rPr>
-        <w:t>表白。但是小</w:t>
-      </w:r>
-      <w:r>
-        <w:rPr>
-          <w:rFonts w:ascii="Helvetica Neue" w:hAnsi="Helvetica Neue" w:cs="Helvetica Neue"/>
-          <w:color w:val="000000"/>
-          <w:sz w:val="26"/>
-          <w:szCs w:val="26"/>
-        </w:rPr>
-        <w:t xml:space="preserve"> Byte </w:t>
-      </w:r>
-      <w:r>
-        <w:rPr>
-          <w:rFonts w:ascii="Helvetica Neue" w:hAnsi="Helvetica Neue" w:cs="Helvetica Neue"/>
-          <w:color w:val="000000"/>
-          <w:sz w:val="26"/>
-          <w:szCs w:val="26"/>
-        </w:rPr>
-        <w:t>很害羞，不希望别人看见这封情书，于是就利用一些规则对这封情书进行了加密，并将加密后的情书和加密法则送给了小</w:t>
-      </w:r>
-      <w:r>
-        <w:rPr>
-          <w:rFonts w:ascii="Helvetica Neue" w:hAnsi="Helvetica Neue" w:cs="Helvetica Neue"/>
-          <w:color w:val="000000"/>
-          <w:sz w:val="26"/>
-          <w:szCs w:val="26"/>
-        </w:rPr>
-        <w:t xml:space="preserve"> Dance</w:t>
-      </w:r>
-      <w:r>
-        <w:rPr>
-          <w:rFonts w:ascii="Helvetica Neue" w:hAnsi="Helvetica Neue" w:cs="Helvetica Neue"/>
-          <w:color w:val="000000"/>
-          <w:sz w:val="26"/>
-          <w:szCs w:val="26"/>
-        </w:rPr>
-        <w:t>。由于情书篇幅比较大，小</w:t>
-      </w:r>
-      <w:r>
-        <w:rPr>
-          <w:rFonts w:ascii="Helvetica Neue" w:hAnsi="Helvetica Neue" w:cs="Helvetica Neue"/>
-          <w:color w:val="000000"/>
-          <w:sz w:val="26"/>
-          <w:szCs w:val="26"/>
-        </w:rPr>
-        <w:t xml:space="preserve"> Byte </w:t>
-      </w:r>
-      <w:r>
-        <w:rPr>
-          <w:rFonts w:ascii="Helvetica Neue" w:hAnsi="Helvetica Neue" w:cs="Helvetica Neue"/>
-          <w:color w:val="000000"/>
-          <w:sz w:val="26"/>
-          <w:szCs w:val="26"/>
-        </w:rPr>
-        <w:t>的加密法则解密起来过于烦琐，小</w:t>
-      </w:r>
-      <w:r>
-        <w:rPr>
-          <w:rFonts w:ascii="Helvetica Neue" w:hAnsi="Helvetica Neue" w:cs="Helvetica Neue"/>
-          <w:color w:val="000000"/>
-          <w:sz w:val="26"/>
-          <w:szCs w:val="26"/>
-        </w:rPr>
-        <w:t xml:space="preserve"> Dance </w:t>
-      </w:r>
-      <w:r>
-        <w:rPr>
-          <w:rFonts w:ascii="Helvetica Neue" w:hAnsi="Helvetica Neue" w:cs="Helvetica Neue"/>
-          <w:color w:val="000000"/>
-          <w:sz w:val="26"/>
-          <w:szCs w:val="26"/>
-        </w:rPr>
-        <w:t>不能看懂，这样的话小</w:t>
-      </w:r>
-      <w:r>
-        <w:rPr>
-          <w:rFonts w:ascii="Helvetica Neue" w:hAnsi="Helvetica Neue" w:cs="Helvetica Neue"/>
-          <w:color w:val="000000"/>
-          <w:sz w:val="26"/>
-          <w:szCs w:val="26"/>
-        </w:rPr>
-        <w:t xml:space="preserve"> Byte </w:t>
-      </w:r>
-      <w:r>
-        <w:rPr>
-          <w:rFonts w:ascii="Helvetica Neue" w:hAnsi="Helvetica Neue" w:cs="Helvetica Neue"/>
-          <w:color w:val="000000"/>
-          <w:sz w:val="26"/>
-          <w:szCs w:val="26"/>
-        </w:rPr>
-        <w:t>表白就失败了。小</w:t>
-      </w:r>
-      <w:r>
-        <w:rPr>
-          <w:rFonts w:ascii="Helvetica Neue" w:hAnsi="Helvetica Neue" w:cs="Helvetica Neue"/>
-          <w:color w:val="000000"/>
-          <w:sz w:val="26"/>
-          <w:szCs w:val="26"/>
-        </w:rPr>
-        <w:t xml:space="preserve"> Byte </w:t>
-      </w:r>
-      <w:r>
-        <w:rPr>
-          <w:rFonts w:ascii="Helvetica Neue" w:hAnsi="Helvetica Neue" w:cs="Helvetica Neue"/>
-          <w:color w:val="000000"/>
-          <w:sz w:val="26"/>
-          <w:szCs w:val="26"/>
-        </w:rPr>
-        <w:t>拜托你去帮小</w:t>
-      </w:r>
-      <w:r>
-        <w:rPr>
-          <w:rFonts w:ascii="Helvetica Neue" w:hAnsi="Helvetica Neue" w:cs="Helvetica Neue"/>
-          <w:color w:val="000000"/>
-          <w:sz w:val="26"/>
-          <w:szCs w:val="26"/>
-        </w:rPr>
-        <w:t xml:space="preserve"> Dance </w:t>
-      </w:r>
-      <w:r>
-        <w:rPr>
-          <w:rFonts w:ascii="Helvetica Neue" w:hAnsi="Helvetica Neue" w:cs="Helvetica Neue"/>
-          <w:color w:val="000000"/>
-          <w:sz w:val="26"/>
-          <w:szCs w:val="26"/>
-        </w:rPr>
-        <w:t>解密情书，使他表白成功！</w:t>
+        <w:t>的情书</w:t>
       </w:r>
     </w:p>
     <w:p>
@@ -290,7 +1258,7 @@
           <w:sz w:val="26"/>
           <w:szCs w:val="26"/>
         </w:rPr>
-        <w:t>已知小</w:t>
+        <w:t>小</w:t>
       </w:r>
       <w:r>
         <w:rPr>
@@ -308,45 +1276,25 @@
           <w:sz w:val="26"/>
           <w:szCs w:val="26"/>
         </w:rPr>
-        <w:t>的情书内容原文为一串不加标点的英文，如</w:t>
-      </w:r>
-      <w:r>
-        <w:rPr>
-          <w:rFonts w:ascii="Helvetica Neue" w:hAnsi="Helvetica Neue" w:cs="Helvetica Neue"/>
-          <w:color w:val="000000"/>
-          <w:sz w:val="26"/>
-          <w:szCs w:val="26"/>
-        </w:rPr>
-        <w:t xml:space="preserve"> "Welcome to </w:t>
-      </w:r>
-      <w:proofErr w:type="spellStart"/>
-      <w:r>
-        <w:rPr>
-          <w:rFonts w:ascii="Helvetica Neue" w:hAnsi="Helvetica Neue" w:cs="Helvetica Neue"/>
-          <w:color w:val="000000"/>
-          <w:sz w:val="26"/>
-          <w:szCs w:val="26"/>
-        </w:rPr>
-        <w:t>bytedance</w:t>
-      </w:r>
-      <w:proofErr w:type="spellEnd"/>
-      <w:r>
-        <w:rPr>
-          <w:rFonts w:ascii="Helvetica Neue" w:hAnsi="Helvetica Neue" w:cs="Helvetica Neue"/>
-          <w:color w:val="000000"/>
-          <w:sz w:val="26"/>
-          <w:szCs w:val="26"/>
-        </w:rPr>
-        <w:t>"</w:t>
-      </w:r>
-      <w:r>
-        <w:rPr>
-          <w:rFonts w:ascii="Helvetica Neue" w:hAnsi="Helvetica Neue" w:cs="Helvetica Neue"/>
-          <w:color w:val="000000"/>
-          <w:sz w:val="26"/>
-          <w:szCs w:val="26"/>
-        </w:rPr>
-        <w:t>。小</w:t>
+        <w:t>想在七夕当天写情书给小</w:t>
+      </w:r>
+      <w:r>
+        <w:rPr>
+          <w:rFonts w:ascii="Helvetica Neue" w:hAnsi="Helvetica Neue" w:cs="Helvetica Neue"/>
+          <w:color w:val="000000"/>
+          <w:sz w:val="26"/>
+          <w:szCs w:val="26"/>
+        </w:rPr>
+        <w:t xml:space="preserve"> Dance </w:t>
+      </w:r>
+      <w:r>
+        <w:rPr>
+          <w:rFonts w:ascii="Helvetica Neue" w:hAnsi="Helvetica Neue" w:cs="Helvetica Neue"/>
+          <w:color w:val="000000"/>
+          <w:sz w:val="26"/>
+          <w:szCs w:val="26"/>
+        </w:rPr>
+        <w:t>表白。但是小</w:t>
       </w:r>
       <w:r>
         <w:rPr>
@@ -364,16 +1312,115 @@
           <w:sz w:val="26"/>
           <w:szCs w:val="26"/>
         </w:rPr>
-        <w:t>的加密法则为：</w:t>
-      </w:r>
-      <w:r>
-        <w:rPr>
-          <w:rFonts w:ascii="Helvetica Neue" w:hAnsi="Helvetica Neue" w:cs="Helvetica Neue"/>
-          <w:color w:val="000000"/>
-          <w:sz w:val="26"/>
-          <w:szCs w:val="26"/>
-        </w:rPr>
-        <w:t xml:space="preserve"> </w:t>
+        <w:t>很害羞，不希望别人看见这封情书，于是就利用一些规则对这封情书进行了加密，并将加密后的情书和加密法则送给了小</w:t>
+      </w:r>
+      <w:r>
+        <w:rPr>
+          <w:rFonts w:ascii="Helvetica Neue" w:hAnsi="Helvetica Neue" w:cs="Helvetica Neue"/>
+          <w:color w:val="000000"/>
+          <w:sz w:val="26"/>
+          <w:szCs w:val="26"/>
+        </w:rPr>
+        <w:t xml:space="preserve"> Dance</w:t>
+      </w:r>
+      <w:r>
+        <w:rPr>
+          <w:rFonts w:ascii="Helvetica Neue" w:hAnsi="Helvetica Neue" w:cs="Helvetica Neue"/>
+          <w:color w:val="000000"/>
+          <w:sz w:val="26"/>
+          <w:szCs w:val="26"/>
+        </w:rPr>
+        <w:t>。由于情书篇幅比较大，小</w:t>
+      </w:r>
+      <w:r>
+        <w:rPr>
+          <w:rFonts w:ascii="Helvetica Neue" w:hAnsi="Helvetica Neue" w:cs="Helvetica Neue"/>
+          <w:color w:val="000000"/>
+          <w:sz w:val="26"/>
+          <w:szCs w:val="26"/>
+        </w:rPr>
+        <w:t xml:space="preserve"> Byte </w:t>
+      </w:r>
+      <w:r>
+        <w:rPr>
+          <w:rFonts w:ascii="Helvetica Neue" w:hAnsi="Helvetica Neue" w:cs="Helvetica Neue"/>
+          <w:color w:val="000000"/>
+          <w:sz w:val="26"/>
+          <w:szCs w:val="26"/>
+        </w:rPr>
+        <w:t>的加密法则解密起来过于烦琐，小</w:t>
+      </w:r>
+      <w:r>
+        <w:rPr>
+          <w:rFonts w:ascii="Helvetica Neue" w:hAnsi="Helvetica Neue" w:cs="Helvetica Neue"/>
+          <w:color w:val="000000"/>
+          <w:sz w:val="26"/>
+          <w:szCs w:val="26"/>
+        </w:rPr>
+        <w:t xml:space="preserve"> Dance </w:t>
+      </w:r>
+      <w:r>
+        <w:rPr>
+          <w:rFonts w:ascii="Helvetica Neue" w:hAnsi="Helvetica Neue" w:cs="Helvetica Neue"/>
+          <w:color w:val="000000"/>
+          <w:sz w:val="26"/>
+          <w:szCs w:val="26"/>
+        </w:rPr>
+        <w:t>不能看懂，这样的话小</w:t>
+      </w:r>
+      <w:r>
+        <w:rPr>
+          <w:rFonts w:ascii="Helvetica Neue" w:hAnsi="Helvetica Neue" w:cs="Helvetica Neue"/>
+          <w:color w:val="000000"/>
+          <w:sz w:val="26"/>
+          <w:szCs w:val="26"/>
+        </w:rPr>
+        <w:t xml:space="preserve"> Byte </w:t>
+      </w:r>
+      <w:r>
+        <w:rPr>
+          <w:rFonts w:ascii="Helvetica Neue" w:hAnsi="Helvetica Neue" w:cs="Helvetica Neue"/>
+          <w:color w:val="000000"/>
+          <w:sz w:val="26"/>
+          <w:szCs w:val="26"/>
+        </w:rPr>
+        <w:t>表白就失败了。小</w:t>
+      </w:r>
+      <w:r>
+        <w:rPr>
+          <w:rFonts w:ascii="Helvetica Neue" w:hAnsi="Helvetica Neue" w:cs="Helvetica Neue"/>
+          <w:color w:val="000000"/>
+          <w:sz w:val="26"/>
+          <w:szCs w:val="26"/>
+        </w:rPr>
+        <w:t xml:space="preserve"> Byte </w:t>
+      </w:r>
+      <w:r>
+        <w:rPr>
+          <w:rFonts w:ascii="Helvetica Neue" w:hAnsi="Helvetica Neue" w:cs="Helvetica Neue"/>
+          <w:color w:val="000000"/>
+          <w:sz w:val="26"/>
+          <w:szCs w:val="26"/>
+        </w:rPr>
+        <w:t>拜托你去帮小</w:t>
+      </w:r>
+      <w:r>
+        <w:rPr>
+          <w:rFonts w:ascii="Helvetica Neue" w:hAnsi="Helvetica Neue" w:cs="Helvetica Neue"/>
+          <w:color w:val="000000"/>
+          <w:sz w:val="26"/>
+          <w:szCs w:val="26"/>
+        </w:rPr>
+        <w:t xml:space="preserve"> Dance </w:t>
+      </w:r>
+      <w:r>
+        <w:rPr>
+          <w:rFonts w:ascii="Helvetica Neue" w:hAnsi="Helvetica Neue" w:cs="Helvetica Neue"/>
+          <w:color w:val="000000"/>
+          <w:sz w:val="26"/>
+          <w:szCs w:val="26"/>
+        </w:rPr>
+        <w:t>解密情书，使他表白成功！</w:t>
       </w:r>
     </w:p>
     <w:p>
@@ -410,7 +1457,90 @@
           <w:sz w:val="26"/>
           <w:szCs w:val="26"/>
         </w:rPr>
-        <w:t>对每个单词进行加密；</w:t>
+        <w:t>已知小</w:t>
+      </w:r>
+      <w:r>
+        <w:rPr>
+          <w:rFonts w:ascii="Helvetica Neue" w:hAnsi="Helvetica Neue" w:cs="Helvetica Neue"/>
+          <w:color w:val="000000"/>
+          <w:sz w:val="26"/>
+          <w:szCs w:val="26"/>
+        </w:rPr>
+        <w:t xml:space="preserve"> Byte </w:t>
+      </w:r>
+      <w:r>
+        <w:rPr>
+          <w:rFonts w:ascii="Helvetica Neue" w:hAnsi="Helvetica Neue" w:cs="Helvetica Neue"/>
+          <w:color w:val="000000"/>
+          <w:sz w:val="26"/>
+          <w:szCs w:val="26"/>
+        </w:rPr>
+        <w:t>的情书内容原文为一串不加标点的英文，如</w:t>
+      </w:r>
+      <w:r>
+        <w:rPr>
+          <w:rFonts w:ascii="Helvetica Neue" w:hAnsi="Helvetica Neue" w:cs="Helvetica Neue"/>
+          <w:color w:val="000000"/>
+          <w:sz w:val="26"/>
+          <w:szCs w:val="26"/>
+        </w:rPr>
+        <w:t xml:space="preserve"> "Welcome to </w:t>
+      </w:r>
+      <w:proofErr w:type="spellStart"/>
+      <w:r>
+        <w:rPr>
+          <w:rFonts w:ascii="Helvetica Neue" w:hAnsi="Helvetica Neue" w:cs="Helvetica Neue"/>
+          <w:color w:val="000000"/>
+          <w:sz w:val="26"/>
+          <w:szCs w:val="26"/>
+        </w:rPr>
+        <w:t>bytedance</w:t>
+      </w:r>
+      <w:proofErr w:type="spellEnd"/>
+      <w:r>
+        <w:rPr>
+          <w:rFonts w:ascii="Helvetica Neue" w:hAnsi="Helvetica Neue" w:cs="Helvetica Neue"/>
+          <w:color w:val="000000"/>
+          <w:sz w:val="26"/>
+          <w:szCs w:val="26"/>
+        </w:rPr>
+        <w:t>"</w:t>
+      </w:r>
+      <w:r>
+        <w:rPr>
+          <w:rFonts w:ascii="Helvetica Neue" w:hAnsi="Helvetica Neue" w:cs="Helvetica Neue"/>
+          <w:color w:val="000000"/>
+          <w:sz w:val="26"/>
+          <w:szCs w:val="26"/>
+        </w:rPr>
+        <w:t>。小</w:t>
+      </w:r>
+      <w:r>
+        <w:rPr>
+          <w:rFonts w:ascii="Helvetica Neue" w:hAnsi="Helvetica Neue" w:cs="Helvetica Neue"/>
+          <w:color w:val="000000"/>
+          <w:sz w:val="26"/>
+          <w:szCs w:val="26"/>
+        </w:rPr>
+        <w:t xml:space="preserve"> Byte </w:t>
+      </w:r>
+      <w:r>
+        <w:rPr>
+          <w:rFonts w:ascii="Helvetica Neue" w:hAnsi="Helvetica Neue" w:cs="Helvetica Neue"/>
+          <w:color w:val="000000"/>
+          <w:sz w:val="26"/>
+          <w:szCs w:val="26"/>
+        </w:rPr>
+        <w:t>的加密法则为：</w:t>
+      </w:r>
+      <w:r>
+        <w:rPr>
+          <w:rFonts w:ascii="Helvetica Neue" w:hAnsi="Helvetica Neue" w:cs="Helvetica Neue"/>
+          <w:color w:val="000000"/>
+          <w:sz w:val="26"/>
+          <w:szCs w:val="26"/>
+        </w:rPr>
+        <w:t xml:space="preserve"> </w:t>
       </w:r>
     </w:p>
     <w:p>
@@ -447,7 +1577,7 @@
           <w:sz w:val="26"/>
           <w:szCs w:val="26"/>
         </w:rPr>
-        <w:t>不改变单词的大小写；</w:t>
+        <w:t>对每个单词进行加密；</w:t>
       </w:r>
     </w:p>
     <w:p>
@@ -484,25 +1614,7 @@
           <w:sz w:val="26"/>
           <w:szCs w:val="26"/>
         </w:rPr>
-        <w:t>针对每个单词，从第</w:t>
-      </w:r>
-      <w:r>
-        <w:rPr>
-          <w:rFonts w:ascii="Helvetica Neue" w:hAnsi="Helvetica Neue" w:cs="Helvetica Neue"/>
-          <w:color w:val="000000"/>
-          <w:sz w:val="26"/>
-          <w:szCs w:val="26"/>
-        </w:rPr>
-        <w:t xml:space="preserve"> 1 </w:t>
-      </w:r>
-      <w:r>
-        <w:rPr>
-          <w:rFonts w:ascii="Helvetica Neue" w:hAnsi="Helvetica Neue" w:cs="Helvetica Neue"/>
-          <w:color w:val="000000"/>
-          <w:sz w:val="26"/>
-          <w:szCs w:val="26"/>
-        </w:rPr>
-        <w:t>个字母开始标序号，到最后一个字母，取出所有序号为奇数的字母，连起来作为加密后单词的前半部分。再倒着取出所有序号为偶数的字母，作为单词的后半部分。</w:t>
+        <w:t>不改变单词的大小写；</w:t>
       </w:r>
     </w:p>
     <w:p>
@@ -539,159 +1651,25 @@
           <w:sz w:val="26"/>
           <w:szCs w:val="26"/>
         </w:rPr>
-        <w:t>例如：</w:t>
-      </w:r>
-      <w:r>
-        <w:rPr>
-          <w:rFonts w:ascii="Helvetica Neue" w:hAnsi="Helvetica Neue" w:cs="Helvetica Neue"/>
-          <w:color w:val="000000"/>
-          <w:sz w:val="26"/>
-          <w:szCs w:val="26"/>
-        </w:rPr>
-        <w:t>"</w:t>
-      </w:r>
-      <w:proofErr w:type="spellStart"/>
-      <w:r>
-        <w:rPr>
-          <w:rFonts w:ascii="Helvetica Neue" w:hAnsi="Helvetica Neue" w:cs="Helvetica Neue"/>
-          <w:color w:val="000000"/>
-          <w:sz w:val="26"/>
-          <w:szCs w:val="26"/>
-        </w:rPr>
-        <w:t>abcdefg</w:t>
-      </w:r>
-      <w:proofErr w:type="spellEnd"/>
-      <w:r>
-        <w:rPr>
-          <w:rFonts w:ascii="Helvetica Neue" w:hAnsi="Helvetica Neue" w:cs="Helvetica Neue"/>
-          <w:color w:val="000000"/>
-          <w:sz w:val="26"/>
-          <w:szCs w:val="26"/>
-        </w:rPr>
-        <w:t xml:space="preserve">" </w:t>
-      </w:r>
-      <w:r>
-        <w:rPr>
-          <w:rFonts w:ascii="Helvetica Neue" w:hAnsi="Helvetica Neue" w:cs="Helvetica Neue"/>
-          <w:color w:val="000000"/>
-          <w:sz w:val="26"/>
-          <w:szCs w:val="26"/>
-        </w:rPr>
-        <w:t>他加密后的前半部分为</w:t>
-      </w:r>
-      <w:r>
-        <w:rPr>
-          <w:rFonts w:ascii="Helvetica Neue" w:hAnsi="Helvetica Neue" w:cs="Helvetica Neue"/>
-          <w:color w:val="000000"/>
-          <w:sz w:val="26"/>
-          <w:szCs w:val="26"/>
-        </w:rPr>
-        <w:t xml:space="preserve"> "</w:t>
-      </w:r>
-      <w:proofErr w:type="spellStart"/>
-      <w:r>
-        <w:rPr>
-          <w:rFonts w:ascii="Helvetica Neue" w:hAnsi="Helvetica Neue" w:cs="Helvetica Neue"/>
-          <w:color w:val="000000"/>
-          <w:sz w:val="26"/>
-          <w:szCs w:val="26"/>
-        </w:rPr>
-        <w:t>aceg</w:t>
-      </w:r>
-      <w:proofErr w:type="spellEnd"/>
-      <w:r>
-        <w:rPr>
-          <w:rFonts w:ascii="Helvetica Neue" w:hAnsi="Helvetica Neue" w:cs="Helvetica Neue"/>
-          <w:color w:val="000000"/>
-          <w:sz w:val="26"/>
-          <w:szCs w:val="26"/>
-        </w:rPr>
-        <w:t>"</w:t>
-      </w:r>
-      <w:r>
-        <w:rPr>
-          <w:rFonts w:ascii="Helvetica Neue" w:hAnsi="Helvetica Neue" w:cs="Helvetica Neue"/>
-          <w:color w:val="000000"/>
-          <w:sz w:val="26"/>
-          <w:szCs w:val="26"/>
-        </w:rPr>
-        <w:t>，加密后的后半部分为</w:t>
-      </w:r>
-      <w:r>
-        <w:rPr>
-          <w:rFonts w:ascii="Helvetica Neue" w:hAnsi="Helvetica Neue" w:cs="Helvetica Neue"/>
-          <w:color w:val="000000"/>
-          <w:sz w:val="26"/>
-          <w:szCs w:val="26"/>
-        </w:rPr>
-        <w:t xml:space="preserve"> "</w:t>
-      </w:r>
-      <w:proofErr w:type="spellStart"/>
-      <w:r>
-        <w:rPr>
-          <w:rFonts w:ascii="Helvetica Neue" w:hAnsi="Helvetica Neue" w:cs="Helvetica Neue"/>
-          <w:color w:val="000000"/>
-          <w:sz w:val="26"/>
-          <w:szCs w:val="26"/>
-        </w:rPr>
-        <w:t>fdb</w:t>
-      </w:r>
-      <w:proofErr w:type="spellEnd"/>
-      <w:r>
-        <w:rPr>
-          <w:rFonts w:ascii="Helvetica Neue" w:hAnsi="Helvetica Neue" w:cs="Helvetica Neue"/>
-          <w:color w:val="000000"/>
-          <w:sz w:val="26"/>
-          <w:szCs w:val="26"/>
-        </w:rPr>
-        <w:t>"</w:t>
-      </w:r>
-      <w:r>
-        <w:rPr>
-          <w:rFonts w:ascii="Helvetica Neue" w:hAnsi="Helvetica Neue" w:cs="Helvetica Neue"/>
-          <w:color w:val="000000"/>
-          <w:sz w:val="26"/>
-          <w:szCs w:val="26"/>
-        </w:rPr>
-        <w:t>，整个字符串加密后为</w:t>
-      </w:r>
-      <w:r>
-        <w:rPr>
-          <w:rFonts w:ascii="Helvetica Neue" w:hAnsi="Helvetica Neue" w:cs="Helvetica Neue"/>
-          <w:color w:val="000000"/>
-          <w:sz w:val="26"/>
-          <w:szCs w:val="26"/>
-        </w:rPr>
-        <w:t xml:space="preserve"> "</w:t>
-      </w:r>
-      <w:proofErr w:type="spellStart"/>
-      <w:r>
-        <w:rPr>
-          <w:rFonts w:ascii="Helvetica Neue" w:hAnsi="Helvetica Neue" w:cs="Helvetica Neue"/>
-          <w:color w:val="000000"/>
-          <w:sz w:val="26"/>
-          <w:szCs w:val="26"/>
-        </w:rPr>
-        <w:t>acegfdb</w:t>
-      </w:r>
-      <w:proofErr w:type="spellEnd"/>
-      <w:r>
-        <w:rPr>
-          <w:rFonts w:ascii="Helvetica Neue" w:hAnsi="Helvetica Neue" w:cs="Helvetica Neue"/>
-          <w:color w:val="000000"/>
-          <w:sz w:val="26"/>
-          <w:szCs w:val="26"/>
-        </w:rPr>
-        <w:t>"</w:t>
-      </w:r>
-      <w:r>
-        <w:rPr>
-          <w:rFonts w:ascii="Helvetica Neue" w:hAnsi="Helvetica Neue" w:cs="Helvetica Neue"/>
-          <w:color w:val="000000"/>
-          <w:sz w:val="26"/>
-          <w:szCs w:val="26"/>
-        </w:rPr>
-        <w:t>。</w:t>
+        <w:t>针对每个单词，从第</w:t>
+      </w:r>
+      <w:r>
+        <w:rPr>
+          <w:rFonts w:ascii="Helvetica Neue" w:hAnsi="Helvetica Neue" w:cs="Helvetica Neue"/>
+          <w:color w:val="000000"/>
+          <w:sz w:val="26"/>
+          <w:szCs w:val="26"/>
+        </w:rPr>
+        <w:t xml:space="preserve"> 1 </w:t>
+      </w:r>
+      <w:r>
+        <w:rPr>
+          <w:rFonts w:ascii="Helvetica Neue" w:hAnsi="Helvetica Neue" w:cs="Helvetica Neue"/>
+          <w:color w:val="000000"/>
+          <w:sz w:val="26"/>
+          <w:szCs w:val="26"/>
+        </w:rPr>
+        <w:t>个字母开始标序号，到最后一个字母，取出所有序号为奇数的字母，连起来作为加密后单词的前半部分。再倒着取出所有序号为偶数的字母，作为单词的后半部分。</w:t>
       </w:r>
     </w:p>
     <w:p>
@@ -728,7 +1706,159 @@
           <w:sz w:val="26"/>
           <w:szCs w:val="26"/>
         </w:rPr>
-        <w:t>输入描述</w:t>
+        <w:t>例如：</w:t>
+      </w:r>
+      <w:r>
+        <w:rPr>
+          <w:rFonts w:ascii="Helvetica Neue" w:hAnsi="Helvetica Neue" w:cs="Helvetica Neue"/>
+          <w:color w:val="000000"/>
+          <w:sz w:val="26"/>
+          <w:szCs w:val="26"/>
+        </w:rPr>
+        <w:t>"</w:t>
+      </w:r>
+      <w:proofErr w:type="spellStart"/>
+      <w:r>
+        <w:rPr>
+          <w:rFonts w:ascii="Helvetica Neue" w:hAnsi="Helvetica Neue" w:cs="Helvetica Neue"/>
+          <w:color w:val="000000"/>
+          <w:sz w:val="26"/>
+          <w:szCs w:val="26"/>
+        </w:rPr>
+        <w:t>abcdefg</w:t>
+      </w:r>
+      <w:proofErr w:type="spellEnd"/>
+      <w:r>
+        <w:rPr>
+          <w:rFonts w:ascii="Helvetica Neue" w:hAnsi="Helvetica Neue" w:cs="Helvetica Neue"/>
+          <w:color w:val="000000"/>
+          <w:sz w:val="26"/>
+          <w:szCs w:val="26"/>
+        </w:rPr>
+        <w:t xml:space="preserve">" </w:t>
+      </w:r>
+      <w:r>
+        <w:rPr>
+          <w:rFonts w:ascii="Helvetica Neue" w:hAnsi="Helvetica Neue" w:cs="Helvetica Neue"/>
+          <w:color w:val="000000"/>
+          <w:sz w:val="26"/>
+          <w:szCs w:val="26"/>
+        </w:rPr>
+        <w:t>他加密后的前半部分为</w:t>
+      </w:r>
+      <w:r>
+        <w:rPr>
+          <w:rFonts w:ascii="Helvetica Neue" w:hAnsi="Helvetica Neue" w:cs="Helvetica Neue"/>
+          <w:color w:val="000000"/>
+          <w:sz w:val="26"/>
+          <w:szCs w:val="26"/>
+        </w:rPr>
+        <w:t xml:space="preserve"> "</w:t>
+      </w:r>
+      <w:proofErr w:type="spellStart"/>
+      <w:r>
+        <w:rPr>
+          <w:rFonts w:ascii="Helvetica Neue" w:hAnsi="Helvetica Neue" w:cs="Helvetica Neue"/>
+          <w:color w:val="000000"/>
+          <w:sz w:val="26"/>
+          <w:szCs w:val="26"/>
+        </w:rPr>
+        <w:t>aceg</w:t>
+      </w:r>
+      <w:proofErr w:type="spellEnd"/>
+      <w:r>
+        <w:rPr>
+          <w:rFonts w:ascii="Helvetica Neue" w:hAnsi="Helvetica Neue" w:cs="Helvetica Neue"/>
+          <w:color w:val="000000"/>
+          <w:sz w:val="26"/>
+          <w:szCs w:val="26"/>
+        </w:rPr>
+        <w:t>"</w:t>
+      </w:r>
+      <w:r>
+        <w:rPr>
+          <w:rFonts w:ascii="Helvetica Neue" w:hAnsi="Helvetica Neue" w:cs="Helvetica Neue"/>
+          <w:color w:val="000000"/>
+          <w:sz w:val="26"/>
+          <w:szCs w:val="26"/>
+        </w:rPr>
+        <w:t>，加密后的后半部分为</w:t>
+      </w:r>
+      <w:r>
+        <w:rPr>
+          <w:rFonts w:ascii="Helvetica Neue" w:hAnsi="Helvetica Neue" w:cs="Helvetica Neue"/>
+          <w:color w:val="000000"/>
+          <w:sz w:val="26"/>
+          <w:szCs w:val="26"/>
+        </w:rPr>
+        <w:t xml:space="preserve"> "</w:t>
+      </w:r>
+      <w:proofErr w:type="spellStart"/>
+      <w:r>
+        <w:rPr>
+          <w:rFonts w:ascii="Helvetica Neue" w:hAnsi="Helvetica Neue" w:cs="Helvetica Neue"/>
+          <w:color w:val="000000"/>
+          <w:sz w:val="26"/>
+          <w:szCs w:val="26"/>
+        </w:rPr>
+        <w:t>fdb</w:t>
+      </w:r>
+      <w:proofErr w:type="spellEnd"/>
+      <w:r>
+        <w:rPr>
+          <w:rFonts w:ascii="Helvetica Neue" w:hAnsi="Helvetica Neue" w:cs="Helvetica Neue"/>
+          <w:color w:val="000000"/>
+          <w:sz w:val="26"/>
+          <w:szCs w:val="26"/>
+        </w:rPr>
+        <w:t>"</w:t>
+      </w:r>
+      <w:r>
+        <w:rPr>
+          <w:rFonts w:ascii="Helvetica Neue" w:hAnsi="Helvetica Neue" w:cs="Helvetica Neue"/>
+          <w:color w:val="000000"/>
+          <w:sz w:val="26"/>
+          <w:szCs w:val="26"/>
+        </w:rPr>
+        <w:t>，整个字符串加密后为</w:t>
+      </w:r>
+      <w:r>
+        <w:rPr>
+          <w:rFonts w:ascii="Helvetica Neue" w:hAnsi="Helvetica Neue" w:cs="Helvetica Neue"/>
+          <w:color w:val="000000"/>
+          <w:sz w:val="26"/>
+          <w:szCs w:val="26"/>
+        </w:rPr>
+        <w:t xml:space="preserve"> "</w:t>
+      </w:r>
+      <w:proofErr w:type="spellStart"/>
+      <w:r>
+        <w:rPr>
+          <w:rFonts w:ascii="Helvetica Neue" w:hAnsi="Helvetica Neue" w:cs="Helvetica Neue"/>
+          <w:color w:val="000000"/>
+          <w:sz w:val="26"/>
+          <w:szCs w:val="26"/>
+        </w:rPr>
+        <w:t>acegfdb</w:t>
+      </w:r>
+      <w:proofErr w:type="spellEnd"/>
+      <w:r>
+        <w:rPr>
+          <w:rFonts w:ascii="Helvetica Neue" w:hAnsi="Helvetica Neue" w:cs="Helvetica Neue"/>
+          <w:color w:val="000000"/>
+          <w:sz w:val="26"/>
+          <w:szCs w:val="26"/>
+        </w:rPr>
+        <w:t>"</w:t>
+      </w:r>
+      <w:r>
+        <w:rPr>
+          <w:rFonts w:ascii="Helvetica Neue" w:hAnsi="Helvetica Neue" w:cs="Helvetica Neue"/>
+          <w:color w:val="000000"/>
+          <w:sz w:val="26"/>
+          <w:szCs w:val="26"/>
+        </w:rPr>
+        <w:t>。</w:t>
       </w:r>
     </w:p>
     <w:p>
@@ -765,43 +1895,7 @@
           <w:sz w:val="26"/>
           <w:szCs w:val="26"/>
         </w:rPr>
-        <w:t>第一行为一个整数</w:t>
-      </w:r>
-      <w:r>
-        <w:rPr>
-          <w:rFonts w:ascii="Helvetica Neue" w:hAnsi="Helvetica Neue" w:cs="Helvetica Neue"/>
-          <w:color w:val="000000"/>
-          <w:sz w:val="26"/>
-          <w:szCs w:val="26"/>
-        </w:rPr>
-        <w:t xml:space="preserve"> n</w:t>
-      </w:r>
-      <w:r>
-        <w:rPr>
-          <w:rFonts w:ascii="Helvetica Neue" w:hAnsi="Helvetica Neue" w:cs="Helvetica Neue"/>
-          <w:color w:val="000000"/>
-          <w:sz w:val="26"/>
-          <w:szCs w:val="26"/>
-        </w:rPr>
-        <w:t>，表示情书中总共有</w:t>
-      </w:r>
-      <w:r>
-        <w:rPr>
-          <w:rFonts w:ascii="Helvetica Neue" w:hAnsi="Helvetica Neue" w:cs="Helvetica Neue"/>
-          <w:color w:val="000000"/>
-          <w:sz w:val="26"/>
-          <w:szCs w:val="26"/>
-        </w:rPr>
-        <w:t xml:space="preserve"> n </w:t>
-      </w:r>
-      <w:r>
-        <w:rPr>
-          <w:rFonts w:ascii="Helvetica Neue" w:hAnsi="Helvetica Neue" w:cs="Helvetica Neue"/>
-          <w:color w:val="000000"/>
-          <w:sz w:val="26"/>
-          <w:szCs w:val="26"/>
-        </w:rPr>
-        <w:t>个单词，第二行为一串不带标点的字符串，单词仅包含大写字母与小写字母，每个单词之间用一个空格分隔，为加密后的情书。</w:t>
+        <w:t>输入描述</w:t>
       </w:r>
     </w:p>
     <w:p>
@@ -838,7 +1932,43 @@
           <w:sz w:val="26"/>
           <w:szCs w:val="26"/>
         </w:rPr>
-        <w:t>输出描述</w:t>
+        <w:t>第一行为一个整数</w:t>
+      </w:r>
+      <w:r>
+        <w:rPr>
+          <w:rFonts w:ascii="Helvetica Neue" w:hAnsi="Helvetica Neue" w:cs="Helvetica Neue"/>
+          <w:color w:val="000000"/>
+          <w:sz w:val="26"/>
+          <w:szCs w:val="26"/>
+        </w:rPr>
+        <w:t xml:space="preserve"> n</w:t>
+      </w:r>
+      <w:r>
+        <w:rPr>
+          <w:rFonts w:ascii="Helvetica Neue" w:hAnsi="Helvetica Neue" w:cs="Helvetica Neue"/>
+          <w:color w:val="000000"/>
+          <w:sz w:val="26"/>
+          <w:szCs w:val="26"/>
+        </w:rPr>
+        <w:t>，表示情书中总共有</w:t>
+      </w:r>
+      <w:r>
+        <w:rPr>
+          <w:rFonts w:ascii="Helvetica Neue" w:hAnsi="Helvetica Neue" w:cs="Helvetica Neue"/>
+          <w:color w:val="000000"/>
+          <w:sz w:val="26"/>
+          <w:szCs w:val="26"/>
+        </w:rPr>
+        <w:t xml:space="preserve"> n </w:t>
+      </w:r>
+      <w:r>
+        <w:rPr>
+          <w:rFonts w:ascii="Helvetica Neue" w:hAnsi="Helvetica Neue" w:cs="Helvetica Neue"/>
+          <w:color w:val="000000"/>
+          <w:sz w:val="26"/>
+          <w:szCs w:val="26"/>
+        </w:rPr>
+        <w:t>个单词，第二行为一串不带标点的字符串，单词仅包含大写字母与小写字母，每个单词之间用一个空格分隔，为加密后的情书。</w:t>
       </w:r>
     </w:p>
     <w:p>
@@ -875,7 +2005,7 @@
           <w:sz w:val="26"/>
           <w:szCs w:val="26"/>
         </w:rPr>
-        <w:t>利用规则解密后的情书内容。</w:t>
+        <w:t>输出描述</w:t>
       </w:r>
     </w:p>
     <w:p>
@@ -912,16 +2042,8 @@
           <w:sz w:val="26"/>
           <w:szCs w:val="26"/>
         </w:rPr>
-        <w:t>示例</w:t>
-      </w:r>
-      <w:r>
-        <w:rPr>
-          <w:rFonts w:ascii="Helvetica Neue" w:hAnsi="Helvetica Neue" w:cs="Helvetica Neue"/>
-          <w:color w:val="000000"/>
-          <w:sz w:val="26"/>
-          <w:szCs w:val="26"/>
-        </w:rPr>
-        <w:t>1</w:t>
+        <w:lastRenderedPageBreak/>
+        <w:t>利用规则解密后的情书内容。</w:t>
       </w:r>
     </w:p>
     <w:p>
@@ -958,7 +2080,16 @@
           <w:sz w:val="26"/>
           <w:szCs w:val="26"/>
         </w:rPr>
-        <w:t>输入</w:t>
+        <w:t>示例</w:t>
+      </w:r>
+      <w:r>
+        <w:rPr>
+          <w:rFonts w:ascii="Helvetica Neue" w:hAnsi="Helvetica Neue" w:cs="Helvetica Neue"/>
+          <w:color w:val="000000"/>
+          <w:sz w:val="26"/>
+          <w:szCs w:val="26"/>
+        </w:rPr>
+        <w:t>1</w:t>
       </w:r>
     </w:p>
     <w:p>
@@ -995,7 +2126,7 @@
           <w:sz w:val="26"/>
           <w:szCs w:val="26"/>
         </w:rPr>
-        <w:t>3</w:t>
+        <w:t>输入</w:t>
       </w:r>
     </w:p>
     <w:p>
@@ -1025,37 +2156,15 @@
           <w:szCs w:val="26"/>
         </w:rPr>
       </w:pPr>
-      <w:proofErr w:type="spellStart"/>
-      <w:r>
-        <w:rPr>
-          <w:rFonts w:ascii="Helvetica Neue" w:hAnsi="Helvetica Neue" w:cs="Helvetica Neue"/>
-          <w:color w:val="000000"/>
-          <w:sz w:val="26"/>
-          <w:szCs w:val="26"/>
-        </w:rPr>
-        <w:t>Wloemce</w:t>
-      </w:r>
-      <w:proofErr w:type="spellEnd"/>
-      <w:r>
-        <w:rPr>
-          <w:rFonts w:ascii="Helvetica Neue" w:hAnsi="Helvetica Neue" w:cs="Helvetica Neue"/>
-          <w:color w:val="000000"/>
-          <w:sz w:val="26"/>
-          <w:szCs w:val="26"/>
-        </w:rPr>
-        <w:t xml:space="preserve"> to </w:t>
-      </w:r>
-      <w:proofErr w:type="spellStart"/>
-      <w:r>
-        <w:rPr>
-          <w:rFonts w:ascii="Helvetica Neue" w:hAnsi="Helvetica Neue" w:cs="Helvetica Neue"/>
-          <w:color w:val="000000"/>
-          <w:sz w:val="26"/>
-          <w:szCs w:val="26"/>
-        </w:rPr>
-        <w:t>btdnecaey</w:t>
-      </w:r>
-      <w:proofErr w:type="spellEnd"/>
+      <w:r>
+        <w:rPr>
+          <w:rFonts w:ascii="Helvetica Neue" w:hAnsi="Helvetica Neue" w:cs="Helvetica Neue"/>
+          <w:color w:val="000000"/>
+          <w:sz w:val="26"/>
+          <w:szCs w:val="26"/>
+        </w:rPr>
+        <w:t>3</w:t>
+      </w:r>
     </w:p>
     <w:p>
       <w:pPr>
@@ -1084,6 +2193,65 @@
           <w:szCs w:val="26"/>
         </w:rPr>
       </w:pPr>
+      <w:proofErr w:type="spellStart"/>
+      <w:r>
+        <w:rPr>
+          <w:rFonts w:ascii="Helvetica Neue" w:hAnsi="Helvetica Neue" w:cs="Helvetica Neue"/>
+          <w:color w:val="000000"/>
+          <w:sz w:val="26"/>
+          <w:szCs w:val="26"/>
+        </w:rPr>
+        <w:t>Wloemce</w:t>
+      </w:r>
+      <w:proofErr w:type="spellEnd"/>
+      <w:r>
+        <w:rPr>
+          <w:rFonts w:ascii="Helvetica Neue" w:hAnsi="Helvetica Neue" w:cs="Helvetica Neue"/>
+          <w:color w:val="000000"/>
+          <w:sz w:val="26"/>
+          <w:szCs w:val="26"/>
+        </w:rPr>
+        <w:t xml:space="preserve"> to </w:t>
+      </w:r>
+      <w:proofErr w:type="spellStart"/>
+      <w:r>
+        <w:rPr>
+          <w:rFonts w:ascii="Helvetica Neue" w:hAnsi="Helvetica Neue" w:cs="Helvetica Neue"/>
+          <w:color w:val="000000"/>
+          <w:sz w:val="26"/>
+          <w:szCs w:val="26"/>
+        </w:rPr>
+        <w:t>btdnecaey</w:t>
+      </w:r>
+      <w:proofErr w:type="spellEnd"/>
+    </w:p>
+    <w:p>
+      <w:pPr>
+        <w:tabs>
+          <w:tab w:val="left" w:pos="560"/>
+          <w:tab w:val="left" w:pos="1120"/>
+          <w:tab w:val="left" w:pos="1680"/>
+          <w:tab w:val="left" w:pos="2240"/>
+          <w:tab w:val="left" w:pos="2800"/>
+          <w:tab w:val="left" w:pos="3360"/>
+          <w:tab w:val="left" w:pos="3920"/>
+          <w:tab w:val="left" w:pos="4480"/>
+          <w:tab w:val="left" w:pos="5040"/>
+          <w:tab w:val="left" w:pos="5600"/>
+          <w:tab w:val="left" w:pos="6160"/>
+          <w:tab w:val="left" w:pos="6720"/>
+        </w:tabs>
+        <w:autoSpaceDE w:val="0"/>
+        <w:autoSpaceDN w:val="0"/>
+        <w:adjustRightInd w:val="0"/>
+        <w:spacing w:line="380" w:lineRule="exact"/>
+        <w:rPr>
+          <w:rFonts w:ascii="Helvetica Neue" w:hAnsi="Helvetica Neue" w:cs="Helvetica Neue"/>
+          <w:color w:val="000000"/>
+          <w:sz w:val="26"/>
+          <w:szCs w:val="26"/>
+        </w:rPr>
+      </w:pPr>
       <w:r>
         <w:rPr>
           <w:rFonts w:ascii="Helvetica Neue" w:hAnsi="Helvetica Neue" w:cs="Helvetica Neue"/>
@@ -1152,18 +2320,26 @@
         </w:rPr>
         <w:t>Word break I + II</w:t>
       </w:r>
-      <w:bookmarkStart w:id="0" w:name="_GoBack"/>
-      <w:bookmarkEnd w:id="0"/>
-    </w:p>
-    <w:p>
-      <w:pPr>
-        <w:rPr>
-          <w:rFonts w:ascii="Helvetica Neue" w:hAnsi="Helvetica Neue" w:cs="Helvetica Neue"/>
-          <w:color w:val="000000"/>
-          <w:sz w:val="26"/>
-          <w:szCs w:val="26"/>
-        </w:rPr>
-      </w:pPr>
+    </w:p>
+    <w:p>
+      <w:pPr>
+        <w:rPr>
+          <w:rFonts w:ascii="Helvetica Neue" w:hAnsi="Helvetica Neue" w:cs="Helvetica Neue"/>
+          <w:color w:val="000000"/>
+          <w:sz w:val="26"/>
+          <w:szCs w:val="26"/>
+        </w:rPr>
+      </w:pPr>
+    </w:p>
+    <w:p>
+      <w:hyperlink r:id="rId4" w:history="1">
+        <w:r>
+          <w:rPr>
+            <w:rStyle w:val="Hyperlink"/>
+          </w:rPr>
+          <w:t>https://github.com/imhuay/Algorithm_Interview_Notes-Chinese/tree/master/D-%E7%AC%94%E8%AF%95%E9%9D%A2%E7%BB%8F</w:t>
+        </w:r>
+      </w:hyperlink>
     </w:p>
     <w:p/>
     <w:p>
@@ -1175,7 +2351,7 @@
       </w:r>
     </w:p>
     <w:p>
-      <w:hyperlink r:id="rId4" w:history="1">
+      <w:hyperlink r:id="rId5" w:history="1">
         <w:r>
           <w:rPr>
             <w:rStyle w:val="Hyperlink"/>
@@ -1198,18 +2374,7 @@
           <w:szCs w:val="21"/>
           <w:shd w:val="clear" w:color="auto" w:fill="FFFFFF"/>
         </w:rPr>
-        <w:t>给一个矩阵，矩阵的每个元素的值代表对应台子的高度。现在开始往矩阵里面注水，每过一小时水位涨1个单位。现在有一个游泳者，想从左上角游到右下角，问注多少时间的水他可以直接游过去而不</w:t>
-      </w:r>
-      <w:r>
-        <w:rPr>
-          <w:rFonts w:ascii="Microsoft Yahei" w:eastAsia="Microsoft Yahei" w:hAnsi="Microsoft Yahei" w:cs="Times New Roman" w:hint="eastAsia"/>
-          <w:color w:val="555555"/>
-          <w:sz w:val="21"/>
-          <w:szCs w:val="21"/>
-          <w:shd w:val="clear" w:color="auto" w:fill="FFFFFF"/>
-        </w:rPr>
-        <w:lastRenderedPageBreak/>
-        <w:t>用上台子？</w:t>
+        <w:t>给一个矩阵，矩阵的每个元素的值代表对应台子的高度。现在开始往矩阵里面注水，每过一小时水位涨1个单位。现在有一个游泳者，想从左上角游到右下角，问注多少时间的水他可以直接游过去而不用上台子？</w:t>
       </w:r>
       <w:r>
         <w:rPr>
@@ -1260,7 +2425,7 @@
       </w:r>
     </w:p>
     <w:p>
-      <w:hyperlink r:id="rId5" w:history="1">
+      <w:hyperlink r:id="rId6" w:history="1">
         <w:r>
           <w:rPr>
             <w:rStyle w:val="Hyperlink"/>
@@ -1508,7 +2673,7 @@
       </w:r>
     </w:p>
     <w:p>
-      <w:hyperlink r:id="rId6" w:history="1">
+      <w:hyperlink r:id="rId7" w:history="1">
         <w:r>
           <w:rPr>
             <w:rStyle w:val="Hyperlink"/>
@@ -1548,6 +2713,7 @@
           <w:szCs w:val="21"/>
           <w:shd w:val="clear" w:color="auto" w:fill="FFFFFF"/>
         </w:rPr>
+        <w:lastRenderedPageBreak/>
         <w:t>1. 项目经历</w:t>
       </w:r>
       <w:r>
@@ -1959,7 +3125,6 @@
           <w:szCs w:val="21"/>
           <w:shd w:val="clear" w:color="auto" w:fill="FFFFFF"/>
         </w:rPr>
-        <w:lastRenderedPageBreak/>
         <w:t>10. java单例模式有哪些实现方式</w:t>
       </w:r>
       <w:r>
@@ -2093,7 +3258,7 @@
       </w:r>
     </w:p>
     <w:p>
-      <w:hyperlink r:id="rId7" w:history="1">
+      <w:hyperlink r:id="rId8" w:history="1">
         <w:r>
           <w:rPr>
             <w:rStyle w:val="Hyperlink"/>
@@ -2260,7 +3425,7 @@
           <w:rFonts w:ascii="Times New Roman" w:eastAsia="Times New Roman" w:hAnsi="Times New Roman" w:cs="Times New Roman"/>
         </w:rPr>
       </w:pPr>
-      <w:hyperlink r:id="rId8" w:history="1">
+      <w:hyperlink r:id="rId9" w:history="1">
         <w:r>
           <w:rPr>
             <w:rStyle w:val="Hyperlink"/>
@@ -2364,6 +3529,7 @@
           <w:szCs w:val="21"/>
           <w:shd w:val="clear" w:color="auto" w:fill="FFFFFF"/>
         </w:rPr>
+        <w:lastRenderedPageBreak/>
         <w:t>问项目</w:t>
       </w:r>
       <w:r>
@@ -2663,7 +3829,6 @@
           <w:szCs w:val="21"/>
           <w:shd w:val="clear" w:color="auto" w:fill="FFFFFF"/>
         </w:rPr>
-        <w:lastRenderedPageBreak/>
         <w:t>TCP如何保证可靠性</w:t>
       </w:r>
       <w:r>
@@ -2724,7 +3889,7 @@
           <w:rFonts w:ascii="Times New Roman" w:eastAsia="Times New Roman" w:hAnsi="Times New Roman" w:cs="Times New Roman"/>
         </w:rPr>
       </w:pPr>
-      <w:hyperlink r:id="rId9" w:history="1">
+      <w:hyperlink r:id="rId10" w:history="1">
         <w:r>
           <w:rPr>
             <w:rStyle w:val="Hyperlink"/>
@@ -2917,7 +4082,7 @@
           <w:rFonts w:ascii="Times New Roman" w:eastAsia="Times New Roman" w:hAnsi="Times New Roman" w:cs="Times New Roman"/>
         </w:rPr>
       </w:pPr>
-      <w:hyperlink r:id="rId10" w:history="1">
+      <w:hyperlink r:id="rId11" w:history="1">
         <w:r>
           <w:rPr>
             <w:rStyle w:val="Hyperlink"/>
@@ -3028,7 +4193,7 @@
           <w:rFonts w:ascii="Times New Roman" w:eastAsia="Times New Roman" w:hAnsi="Times New Roman" w:cs="Times New Roman"/>
         </w:rPr>
       </w:pPr>
-      <w:hyperlink r:id="rId11" w:history="1">
+      <w:hyperlink r:id="rId12" w:history="1">
         <w:r>
           <w:rPr>
             <w:rStyle w:val="Hyperlink"/>
@@ -3229,7 +4394,6 @@
           <w:szCs w:val="21"/>
           <w:shd w:val="clear" w:color="auto" w:fill="FFFFFF"/>
         </w:rPr>
-        <w:lastRenderedPageBreak/>
         <w:t>然后也是design一个class，有一个</w:t>
       </w:r>
       <w:proofErr w:type="spellStart"/>
@@ -3358,7 +4522,7 @@
           <w:rFonts w:ascii="Times New Roman" w:eastAsia="Times New Roman" w:hAnsi="Times New Roman" w:cs="Times New Roman"/>
         </w:rPr>
       </w:pPr>
-      <w:hyperlink r:id="rId12" w:history="1">
+      <w:hyperlink r:id="rId13" w:history="1">
         <w:r>
           <w:rPr>
             <w:rStyle w:val="Hyperlink"/>
@@ -3694,7 +4858,7 @@
     </w:rPrDefault>
     <w:pPrDefault/>
   </w:docDefaults>
-  <w:latentStyles w:defLockedState="0" w:defUIPriority="99" w:defSemiHidden="0" w:defUnhideWhenUsed="0" w:defQFormat="0" w:count="376">
+  <w:latentStyles w:defLockedState="0" w:defUIPriority="99" w:defSemiHidden="0" w:defUnhideWhenUsed="0" w:defQFormat="0" w:count="377">
     <w:lsdException w:name="Normal" w:uiPriority="0" w:qFormat="1"/>
     <w:lsdException w:name="heading 1" w:uiPriority="9" w:qFormat="1"/>
     <w:lsdException w:name="heading 2" w:semiHidden="1" w:uiPriority="9" w:unhideWhenUsed="1" w:qFormat="1"/>
@@ -4071,10 +5235,30 @@
     <w:lsdException w:name="Hashtag" w:semiHidden="1" w:unhideWhenUsed="1"/>
     <w:lsdException w:name="Unresolved Mention" w:semiHidden="1" w:unhideWhenUsed="1"/>
     <w:lsdException w:name="Smart Link" w:semiHidden="1" w:unhideWhenUsed="1"/>
+    <w:lsdException w:name="Smart Link Error" w:semiHidden="1" w:unhideWhenUsed="1"/>
   </w:latentStyles>
   <w:style w:type="paragraph" w:default="1" w:styleId="Normal">
     <w:name w:val="Normal"/>
     <w:qFormat/>
+  </w:style>
+  <w:style w:type="paragraph" w:styleId="Heading3">
+    <w:name w:val="heading 3"/>
+    <w:basedOn w:val="Normal"/>
+    <w:link w:val="Heading3Char"/>
+    <w:uiPriority w:val="9"/>
+    <w:qFormat/>
+    <w:rsid w:val="004B2F1D"/>
+    <w:pPr>
+      <w:spacing w:before="100" w:beforeAutospacing="1" w:after="100" w:afterAutospacing="1"/>
+      <w:outlineLvl w:val="2"/>
+    </w:pPr>
+    <w:rPr>
+      <w:rFonts w:ascii="Times New Roman" w:eastAsia="Times New Roman" w:hAnsi="Times New Roman" w:cs="Times New Roman"/>
+      <w:b/>
+      <w:bCs/>
+      <w:sz w:val="27"/>
+      <w:szCs w:val="27"/>
+    </w:rPr>
   </w:style>
   <w:style w:type="character" w:default="1" w:styleId="DefaultParagraphFont">
     <w:name w:val="Default Paragraph Font"/>
@@ -4124,6 +5308,34 @@
     <w:rPr>
       <w:color w:val="605E5C"/>
       <w:shd w:val="clear" w:color="auto" w:fill="E1DFDD"/>
+    </w:rPr>
+  </w:style>
+  <w:style w:type="character" w:customStyle="1" w:styleId="Heading3Char">
+    <w:name w:val="Heading 3 Char"/>
+    <w:basedOn w:val="DefaultParagraphFont"/>
+    <w:link w:val="Heading3"/>
+    <w:uiPriority w:val="9"/>
+    <w:rsid w:val="004B2F1D"/>
+    <w:rPr>
+      <w:rFonts w:ascii="Times New Roman" w:eastAsia="Times New Roman" w:hAnsi="Times New Roman" w:cs="Times New Roman"/>
+      <w:b/>
+      <w:bCs/>
+      <w:sz w:val="27"/>
+      <w:szCs w:val="27"/>
+    </w:rPr>
+  </w:style>
+  <w:style w:type="paragraph" w:styleId="NormalWeb">
+    <w:name w:val="Normal (Web)"/>
+    <w:basedOn w:val="Normal"/>
+    <w:uiPriority w:val="99"/>
+    <w:semiHidden/>
+    <w:unhideWhenUsed/>
+    <w:rsid w:val="004B2F1D"/>
+    <w:pPr>
+      <w:spacing w:before="100" w:beforeAutospacing="1" w:after="100" w:afterAutospacing="1"/>
+    </w:pPr>
+    <w:rPr>
+      <w:rFonts w:ascii="Times New Roman" w:eastAsia="Times New Roman" w:hAnsi="Times New Roman" w:cs="Times New Roman"/>
     </w:rPr>
   </w:style>
 </w:styles>

</xml_diff>